<commit_message>
Documentation. Refractor. Bootstrap. NavBar. Signin. Admin.
Modified Documentation. Refractored Code. Added Bootstrap and NavBar to all pages. Designed Sign In form with bootstrap (test). Added Input fields for Admin page.
</commit_message>
<xml_diff>
--- a/docs/Requirements and Use Cases.docx
+++ b/docs/Requirements and Use Cases.docx
@@ -877,6 +877,261 @@
               <w:t>1</w:t>
             </w:r>
             <w:r>
+              <w:t>a.</w:t>
+            </w:r>
+          </w:p>
+        </w:tc>
+        <w:tc>
+          <w:tcPr>
+            <w:tcW w:w="4830" w:type="dxa"/>
+            <w:shd w:val="clear" w:color="auto" w:fill="auto"/>
+            <w:tcMar>
+              <w:top w:w="100" w:type="dxa"/>
+              <w:left w:w="100" w:type="dxa"/>
+              <w:bottom w:w="100" w:type="dxa"/>
+              <w:right w:w="100" w:type="dxa"/>
+            </w:tcMar>
+          </w:tcPr>
+          <w:p>
+            <w:pPr>
+              <w:rPr>
+                <w:lang w:val="en-US"/>
+              </w:rPr>
+            </w:pPr>
+            <w:r>
+              <w:rPr>
+                <w:lang w:val="en-US"/>
+              </w:rPr>
+              <w:t>Clicks “Sign Up”</w:t>
+            </w:r>
+          </w:p>
+        </w:tc>
+        <w:tc>
+          <w:tcPr>
+            <w:tcW w:w="5100" w:type="dxa"/>
+            <w:shd w:val="clear" w:color="auto" w:fill="auto"/>
+            <w:tcMar>
+              <w:top w:w="100" w:type="dxa"/>
+              <w:left w:w="100" w:type="dxa"/>
+              <w:bottom w:w="100" w:type="dxa"/>
+              <w:right w:w="100" w:type="dxa"/>
+            </w:tcMar>
+          </w:tcPr>
+          <w:p>
+            <w:pPr>
+              <w:rPr>
+                <w:lang w:val="en-US"/>
+              </w:rPr>
+            </w:pPr>
+          </w:p>
+        </w:tc>
+      </w:tr>
+      <w:tr>
+        <w:tc>
+          <w:tcPr>
+            <w:tcW w:w="660" w:type="dxa"/>
+            <w:shd w:val="clear" w:color="auto" w:fill="auto"/>
+            <w:tcMar>
+              <w:top w:w="100" w:type="dxa"/>
+              <w:left w:w="100" w:type="dxa"/>
+              <w:bottom w:w="100" w:type="dxa"/>
+              <w:right w:w="100" w:type="dxa"/>
+            </w:tcMar>
+          </w:tcPr>
+          <w:p>
+            <w:pPr>
+              <w:rPr>
+                <w:lang w:val="en-US"/>
+              </w:rPr>
+            </w:pPr>
+            <w:r>
+              <w:t>1</w:t>
+            </w:r>
+            <w:r>
+              <w:t>b.</w:t>
+            </w:r>
+          </w:p>
+        </w:tc>
+        <w:tc>
+          <w:tcPr>
+            <w:tcW w:w="4830" w:type="dxa"/>
+            <w:shd w:val="clear" w:color="auto" w:fill="auto"/>
+            <w:tcMar>
+              <w:top w:w="100" w:type="dxa"/>
+              <w:left w:w="100" w:type="dxa"/>
+              <w:bottom w:w="100" w:type="dxa"/>
+              <w:right w:w="100" w:type="dxa"/>
+            </w:tcMar>
+          </w:tcPr>
+          <w:p>
+            <w:pPr>
+              <w:rPr>
+                <w:lang w:val="en-US"/>
+              </w:rPr>
+            </w:pPr>
+            <w:r>
+              <w:rPr>
+                <w:lang w:val="en-US"/>
+              </w:rPr>
+              <w:t>Fill</w:t>
+            </w:r>
+            <w:r>
+              <w:rPr>
+                <w:lang w:val="en-US"/>
+              </w:rPr>
+              <w:t>s</w:t>
+            </w:r>
+            <w:r>
+              <w:rPr>
+                <w:lang w:val="en-US"/>
+              </w:rPr>
+              <w:t xml:space="preserve"> in the </w:t>
+            </w:r>
+            <w:r>
+              <w:rPr>
+                <w:lang w:val="en-US"/>
+              </w:rPr>
+              <w:t>“Sign Up”</w:t>
+            </w:r>
+            <w:r>
+              <w:rPr>
+                <w:lang w:val="en-US"/>
+              </w:rPr>
+              <w:t xml:space="preserve"> f</w:t>
+            </w:r>
+            <w:r>
+              <w:rPr>
+                <w:lang w:val="en-US"/>
+              </w:rPr>
+              <w:t>orm with required and/or optional user credentials</w:t>
+            </w:r>
+          </w:p>
+        </w:tc>
+        <w:tc>
+          <w:tcPr>
+            <w:tcW w:w="5100" w:type="dxa"/>
+            <w:shd w:val="clear" w:color="auto" w:fill="auto"/>
+            <w:tcMar>
+              <w:top w:w="100" w:type="dxa"/>
+              <w:left w:w="100" w:type="dxa"/>
+              <w:bottom w:w="100" w:type="dxa"/>
+              <w:right w:w="100" w:type="dxa"/>
+            </w:tcMar>
+          </w:tcPr>
+          <w:p>
+            <w:pPr>
+              <w:rPr>
+                <w:lang w:val="en-US"/>
+              </w:rPr>
+            </w:pPr>
+          </w:p>
+        </w:tc>
+      </w:tr>
+      <w:tr>
+        <w:tc>
+          <w:tcPr>
+            <w:tcW w:w="660" w:type="dxa"/>
+            <w:shd w:val="clear" w:color="auto" w:fill="auto"/>
+            <w:tcMar>
+              <w:top w:w="100" w:type="dxa"/>
+              <w:left w:w="100" w:type="dxa"/>
+              <w:bottom w:w="100" w:type="dxa"/>
+              <w:right w:w="100" w:type="dxa"/>
+            </w:tcMar>
+          </w:tcPr>
+          <w:p>
+            <w:pPr>
+              <w:rPr>
+                <w:lang w:val="en-US"/>
+              </w:rPr>
+            </w:pPr>
+            <w:r>
+              <w:rPr>
+                <w:lang w:val="en-US"/>
+              </w:rPr>
+              <w:t>1c.</w:t>
+            </w:r>
+          </w:p>
+        </w:tc>
+        <w:tc>
+          <w:tcPr>
+            <w:tcW w:w="4830" w:type="dxa"/>
+            <w:shd w:val="clear" w:color="auto" w:fill="auto"/>
+            <w:tcMar>
+              <w:top w:w="100" w:type="dxa"/>
+              <w:left w:w="100" w:type="dxa"/>
+              <w:bottom w:w="100" w:type="dxa"/>
+              <w:right w:w="100" w:type="dxa"/>
+            </w:tcMar>
+          </w:tcPr>
+          <w:p>
+            <w:pPr>
+              <w:rPr>
+                <w:lang w:val="en-US"/>
+              </w:rPr>
+            </w:pPr>
+            <w:r>
+              <w:rPr>
+                <w:lang w:val="en-US"/>
+              </w:rPr>
+              <w:t>Sign Up form is validated</w:t>
+            </w:r>
+          </w:p>
+        </w:tc>
+        <w:tc>
+          <w:tcPr>
+            <w:tcW w:w="5100" w:type="dxa"/>
+            <w:shd w:val="clear" w:color="auto" w:fill="auto"/>
+            <w:tcMar>
+              <w:top w:w="100" w:type="dxa"/>
+              <w:left w:w="100" w:type="dxa"/>
+              <w:bottom w:w="100" w:type="dxa"/>
+              <w:right w:w="100" w:type="dxa"/>
+            </w:tcMar>
+          </w:tcPr>
+          <w:p>
+            <w:pPr>
+              <w:rPr>
+                <w:lang w:val="en-US"/>
+              </w:rPr>
+            </w:pPr>
+          </w:p>
+        </w:tc>
+      </w:tr>
+      <w:tr>
+        <w:tc>
+          <w:tcPr>
+            <w:tcW w:w="660" w:type="dxa"/>
+            <w:shd w:val="clear" w:color="auto" w:fill="auto"/>
+            <w:tcMar>
+              <w:top w:w="100" w:type="dxa"/>
+              <w:left w:w="100" w:type="dxa"/>
+              <w:bottom w:w="100" w:type="dxa"/>
+              <w:right w:w="100" w:type="dxa"/>
+            </w:tcMar>
+          </w:tcPr>
+          <w:p>
+            <w:pPr>
+              <w:rPr>
+                <w:lang w:val="en-US"/>
+              </w:rPr>
+            </w:pPr>
+            <w:r>
+              <w:rPr>
+                <w:lang w:val="en-US"/>
+              </w:rPr>
+              <w:t>1</w:t>
+            </w:r>
+            <w:r>
+              <w:rPr>
+                <w:lang w:val="en-US"/>
+              </w:rPr>
+              <w:t>d</w:t>
+            </w:r>
+            <w:r>
+              <w:rPr>
+                <w:lang w:val="en-US"/>
+              </w:rPr>
               <w:t>.</w:t>
             </w:r>
           </w:p>
@@ -902,19 +1157,7 @@
               <w:rPr>
                 <w:lang w:val="en-US"/>
               </w:rPr>
-              <w:t>Fill in the registration f</w:t>
-            </w:r>
-            <w:r>
-              <w:rPr>
-                <w:lang w:val="en-US"/>
-              </w:rPr>
-              <w:t>orm</w:t>
-            </w:r>
-            <w:r>
-              <w:rPr>
-                <w:lang w:val="en-US"/>
-              </w:rPr>
-              <w:t xml:space="preserve"> with required and/or optional user credentials</w:t>
+              <w:t>Success: gets redirected to “Sign In”</w:t>
             </w:r>
           </w:p>
         </w:tc>
@@ -935,183 +1178,36 @@
                 <w:lang w:val="en-US"/>
               </w:rPr>
             </w:pPr>
-          </w:p>
-        </w:tc>
-      </w:tr>
-      <w:tr>
-        <w:tc>
-          <w:tcPr>
-            <w:tcW w:w="660" w:type="dxa"/>
-            <w:shd w:val="clear" w:color="auto" w:fill="auto"/>
-            <w:tcMar>
-              <w:top w:w="100" w:type="dxa"/>
-              <w:left w:w="100" w:type="dxa"/>
-              <w:bottom w:w="100" w:type="dxa"/>
-              <w:right w:w="100" w:type="dxa"/>
-            </w:tcMar>
-          </w:tcPr>
-          <w:p>
-            <w:pPr>
-              <w:rPr>
-                <w:lang w:val="en-US"/>
-              </w:rPr>
-            </w:pPr>
-          </w:p>
-        </w:tc>
-        <w:tc>
-          <w:tcPr>
-            <w:tcW w:w="4830" w:type="dxa"/>
-            <w:shd w:val="clear" w:color="auto" w:fill="auto"/>
-            <w:tcMar>
-              <w:top w:w="100" w:type="dxa"/>
-              <w:left w:w="100" w:type="dxa"/>
-              <w:bottom w:w="100" w:type="dxa"/>
-              <w:right w:w="100" w:type="dxa"/>
-            </w:tcMar>
-          </w:tcPr>
-          <w:p>
-            <w:pPr>
-              <w:rPr>
-                <w:lang w:val="en-US"/>
-              </w:rPr>
-            </w:pPr>
-          </w:p>
-        </w:tc>
-        <w:tc>
-          <w:tcPr>
-            <w:tcW w:w="5100" w:type="dxa"/>
-            <w:shd w:val="clear" w:color="auto" w:fill="auto"/>
-            <w:tcMar>
-              <w:top w:w="100" w:type="dxa"/>
-              <w:left w:w="100" w:type="dxa"/>
-              <w:bottom w:w="100" w:type="dxa"/>
-              <w:right w:w="100" w:type="dxa"/>
-            </w:tcMar>
-          </w:tcPr>
-          <w:p>
-            <w:pPr>
-              <w:rPr>
-                <w:lang w:val="en-US"/>
-              </w:rPr>
-            </w:pPr>
-          </w:p>
-        </w:tc>
-      </w:tr>
-      <w:tr>
-        <w:tc>
-          <w:tcPr>
-            <w:tcW w:w="660" w:type="dxa"/>
-            <w:shd w:val="clear" w:color="auto" w:fill="auto"/>
-            <w:tcMar>
-              <w:top w:w="100" w:type="dxa"/>
-              <w:left w:w="100" w:type="dxa"/>
-              <w:bottom w:w="100" w:type="dxa"/>
-              <w:right w:w="100" w:type="dxa"/>
-            </w:tcMar>
-          </w:tcPr>
-          <w:p>
-            <w:pPr>
-              <w:rPr>
-                <w:lang w:val="en-US"/>
-              </w:rPr>
-            </w:pPr>
-          </w:p>
-        </w:tc>
-        <w:tc>
-          <w:tcPr>
-            <w:tcW w:w="4830" w:type="dxa"/>
-            <w:shd w:val="clear" w:color="auto" w:fill="auto"/>
-            <w:tcMar>
-              <w:top w:w="100" w:type="dxa"/>
-              <w:left w:w="100" w:type="dxa"/>
-              <w:bottom w:w="100" w:type="dxa"/>
-              <w:right w:w="100" w:type="dxa"/>
-            </w:tcMar>
-          </w:tcPr>
-          <w:p>
-            <w:pPr>
-              <w:rPr>
-                <w:lang w:val="en-US"/>
-              </w:rPr>
-            </w:pPr>
-          </w:p>
-        </w:tc>
-        <w:tc>
-          <w:tcPr>
-            <w:tcW w:w="5100" w:type="dxa"/>
-            <w:shd w:val="clear" w:color="auto" w:fill="auto"/>
-            <w:tcMar>
-              <w:top w:w="100" w:type="dxa"/>
-              <w:left w:w="100" w:type="dxa"/>
-              <w:bottom w:w="100" w:type="dxa"/>
-              <w:right w:w="100" w:type="dxa"/>
-            </w:tcMar>
-          </w:tcPr>
-          <w:p>
-            <w:pPr>
-              <w:rPr>
-                <w:lang w:val="en-US"/>
-              </w:rPr>
-            </w:pPr>
-          </w:p>
-        </w:tc>
-      </w:tr>
-      <w:tr>
-        <w:tc>
-          <w:tcPr>
-            <w:tcW w:w="660" w:type="dxa"/>
-            <w:shd w:val="clear" w:color="auto" w:fill="auto"/>
-            <w:tcMar>
-              <w:top w:w="100" w:type="dxa"/>
-              <w:left w:w="100" w:type="dxa"/>
-              <w:bottom w:w="100" w:type="dxa"/>
-              <w:right w:w="100" w:type="dxa"/>
-            </w:tcMar>
-          </w:tcPr>
-          <w:p>
-            <w:pPr>
-              <w:rPr>
-                <w:lang w:val="en-US"/>
-              </w:rPr>
-            </w:pPr>
-          </w:p>
-        </w:tc>
-        <w:tc>
-          <w:tcPr>
-            <w:tcW w:w="4830" w:type="dxa"/>
-            <w:shd w:val="clear" w:color="auto" w:fill="auto"/>
-            <w:tcMar>
-              <w:top w:w="100" w:type="dxa"/>
-              <w:left w:w="100" w:type="dxa"/>
-              <w:bottom w:w="100" w:type="dxa"/>
-              <w:right w:w="100" w:type="dxa"/>
-            </w:tcMar>
-          </w:tcPr>
-          <w:p>
-            <w:pPr>
-              <w:rPr>
-                <w:lang w:val="en-US"/>
-              </w:rPr>
-            </w:pPr>
-          </w:p>
-        </w:tc>
-        <w:tc>
-          <w:tcPr>
-            <w:tcW w:w="5100" w:type="dxa"/>
-            <w:shd w:val="clear" w:color="auto" w:fill="auto"/>
-            <w:tcMar>
-              <w:top w:w="100" w:type="dxa"/>
-              <w:left w:w="100" w:type="dxa"/>
-              <w:bottom w:w="100" w:type="dxa"/>
-              <w:right w:w="100" w:type="dxa"/>
-            </w:tcMar>
-          </w:tcPr>
-          <w:p>
-            <w:pPr>
-              <w:rPr>
-                <w:lang w:val="en-US"/>
-              </w:rPr>
-            </w:pPr>
+            <w:r>
+              <w:rPr>
+                <w:lang w:val="en-US"/>
+              </w:rPr>
+              <w:t xml:space="preserve">Fail: gets an error message and stays on </w:t>
+            </w:r>
+            <w:r>
+              <w:rPr>
+                <w:lang w:val="en-US"/>
+              </w:rPr>
+              <w:t>“</w:t>
+            </w:r>
+            <w:r>
+              <w:rPr>
+                <w:lang w:val="en-US"/>
+              </w:rPr>
+              <w:t>Sign Up</w:t>
+            </w:r>
+            <w:r>
+              <w:rPr>
+                <w:lang w:val="en-US"/>
+              </w:rPr>
+              <w:t>” page</w:t>
+            </w:r>
+            <w:r>
+              <w:rPr>
+                <w:lang w:val="en-US"/>
+              </w:rPr>
+              <w:t xml:space="preserve"> to try again</w:t>
+            </w:r>
           </w:p>
         </w:tc>
       </w:tr>
@@ -1528,7 +1624,10 @@
           </w:tcPr>
           <w:p>
             <w:r>
-              <w:t>2.</w:t>
+              <w:t>2</w:t>
+            </w:r>
+            <w:r>
+              <w:t>a.</w:t>
             </w:r>
           </w:p>
         </w:tc>
@@ -1553,7 +1652,31 @@
               <w:rPr>
                 <w:lang w:val="en-US"/>
               </w:rPr>
-              <w:t>Fill in the login form with required user credentials</w:t>
+              <w:t>Fill</w:t>
+            </w:r>
+            <w:r>
+              <w:rPr>
+                <w:lang w:val="en-US"/>
+              </w:rPr>
+              <w:t>s</w:t>
+            </w:r>
+            <w:r>
+              <w:rPr>
+                <w:lang w:val="en-US"/>
+              </w:rPr>
+              <w:t xml:space="preserve"> in the </w:t>
+            </w:r>
+            <w:r>
+              <w:rPr>
+                <w:lang w:val="en-US"/>
+              </w:rPr>
+              <w:t>Sign In</w:t>
+            </w:r>
+            <w:r>
+              <w:rPr>
+                <w:lang w:val="en-US"/>
+              </w:rPr>
+              <w:t xml:space="preserve"> form with required user credentials</w:t>
             </w:r>
           </w:p>
         </w:tc>
@@ -1595,6 +1718,12 @@
                 <w:lang w:val="en-US"/>
               </w:rPr>
             </w:pPr>
+            <w:r>
+              <w:rPr>
+                <w:lang w:val="en-US"/>
+              </w:rPr>
+              <w:t>2b.</w:t>
+            </w:r>
           </w:p>
         </w:tc>
         <w:tc>
@@ -1614,6 +1743,12 @@
                 <w:lang w:val="en-US"/>
               </w:rPr>
             </w:pPr>
+            <w:r>
+              <w:rPr>
+                <w:lang w:val="en-US"/>
+              </w:rPr>
+              <w:t>Sign In form is validated</w:t>
+            </w:r>
           </w:p>
         </w:tc>
         <w:tc>
@@ -1654,6 +1789,12 @@
                 <w:lang w:val="en-US"/>
               </w:rPr>
             </w:pPr>
+            <w:r>
+              <w:rPr>
+                <w:lang w:val="en-US"/>
+              </w:rPr>
+              <w:t>2c.</w:t>
+            </w:r>
           </w:p>
         </w:tc>
         <w:tc>
@@ -1673,6 +1814,18 @@
                 <w:lang w:val="en-US"/>
               </w:rPr>
             </w:pPr>
+            <w:r>
+              <w:rPr>
+                <w:lang w:val="en-US"/>
+              </w:rPr>
+              <w:t xml:space="preserve">Success: </w:t>
+            </w:r>
+            <w:r>
+              <w:rPr>
+                <w:lang w:val="en-US"/>
+              </w:rPr>
+              <w:t>goes through authentication process</w:t>
+            </w:r>
           </w:p>
         </w:tc>
         <w:tc>
@@ -1692,6 +1845,24 @@
                 <w:lang w:val="en-US"/>
               </w:rPr>
             </w:pPr>
+            <w:r>
+              <w:rPr>
+                <w:lang w:val="en-US"/>
+              </w:rPr>
+              <w:t xml:space="preserve">Fail: </w:t>
+            </w:r>
+            <w:r>
+              <w:rPr>
+                <w:lang w:val="en-US"/>
+              </w:rPr>
+              <w:t xml:space="preserve">gets an error message. If account is </w:t>
+            </w:r>
+            <w:r>
+              <w:rPr>
+                <w:lang w:val="en-US"/>
+              </w:rPr>
+              <w:t>registered, tries again. Else if account is Not registered, clicks “Sign Up” to register account</w:t>
+            </w:r>
           </w:p>
         </w:tc>
       </w:tr>
@@ -1713,6 +1884,12 @@
                 <w:lang w:val="en-US"/>
               </w:rPr>
             </w:pPr>
+            <w:r>
+              <w:rPr>
+                <w:lang w:val="en-US"/>
+              </w:rPr>
+              <w:t>2d.</w:t>
+            </w:r>
           </w:p>
         </w:tc>
         <w:tc>
@@ -1732,6 +1909,12 @@
                 <w:lang w:val="en-US"/>
               </w:rPr>
             </w:pPr>
+            <w:r>
+              <w:rPr>
+                <w:lang w:val="en-US"/>
+              </w:rPr>
+              <w:t>Success: gets redirected to “Profile” page</w:t>
+            </w:r>
           </w:p>
         </w:tc>
         <w:tc>
@@ -1751,6 +1934,12 @@
                 <w:lang w:val="en-US"/>
               </w:rPr>
             </w:pPr>
+            <w:r>
+              <w:rPr>
+                <w:lang w:val="en-US"/>
+              </w:rPr>
+              <w:t>Fail: gets an error message and stays on “Sign In” page to try again.</w:t>
+            </w:r>
           </w:p>
         </w:tc>
       </w:tr>
@@ -2005,7 +2194,6 @@
                 <w:sz w:val="28"/>
                 <w:szCs w:val="28"/>
               </w:rPr>
-              <w:lastRenderedPageBreak/>
               <w:t xml:space="preserve">Mål: (skriv ditt mål här) </w:t>
             </w:r>
           </w:p>
@@ -3439,7 +3627,6 @@
                 <w:sz w:val="28"/>
                 <w:szCs w:val="28"/>
               </w:rPr>
-              <w:lastRenderedPageBreak/>
               <w:t xml:space="preserve">Mål: (skriv ditt mål här) </w:t>
             </w:r>
           </w:p>
@@ -4825,7 +5012,6 @@
                 <w:sz w:val="28"/>
                 <w:szCs w:val="28"/>
               </w:rPr>
-              <w:lastRenderedPageBreak/>
               <w:t xml:space="preserve">Mål: (skriv ditt mål här) </w:t>
             </w:r>
           </w:p>
@@ -6655,21 +6841,6 @@
 </file>
 
 <file path=customXml/item1.xml><?xml version="1.0" encoding="utf-8"?>
-<p:properties xmlns:p="http://schemas.microsoft.com/office/2006/metadata/properties" xmlns:xsi="http://www.w3.org/2001/XMLSchema-instance" xmlns:pc="http://schemas.microsoft.com/office/infopath/2007/PartnerControls">
-  <documentManagement/>
-</p:properties>
-</file>
-
-<file path=customXml/item2.xml><?xml version="1.0" encoding="utf-8"?>
-<?mso-contentType ?>
-<FormTemplates xmlns="http://schemas.microsoft.com/sharepoint/v3/contenttype/forms">
-  <Display>DocumentLibraryForm</Display>
-  <Edit>DocumentLibraryForm</Edit>
-  <New>DocumentLibraryForm</New>
-</FormTemplates>
-</file>
-
-<file path=customXml/item3.xml><?xml version="1.0" encoding="utf-8"?>
 <ct:contentTypeSchema xmlns:ct="http://schemas.microsoft.com/office/2006/metadata/contentType" xmlns:ma="http://schemas.microsoft.com/office/2006/metadata/properties/metaAttributes" ct:_="" ma:_="" ma:contentTypeName="dokument" ma:contentTypeID="0x01010059DC72CEAFA89E49B284D8BB0692A184" ma:contentTypeVersion="12" ma:contentTypeDescription="Skapa ett nytt dokument." ma:contentTypeScope="" ma:versionID="5b5b9b1bcbf51b17df38e935d1fbc528">
   <xsd:schema xmlns:xsd="http://www.w3.org/2001/XMLSchema" xmlns:xs="http://www.w3.org/2001/XMLSchema" xmlns:p="http://schemas.microsoft.com/office/2006/metadata/properties" xmlns:ns2="0e8f5f8d-f97d-47f9-8f0b-4d216690d203" xmlns:ns3="9828d7bd-4131-434e-a3c3-61a0cb739604" targetNamespace="http://schemas.microsoft.com/office/2006/metadata/properties" ma:root="true" ma:fieldsID="b5163c180ddd861f65e5b9e4f14676a4" ns2:_="" ns3:_="">
     <xsd:import namespace="0e8f5f8d-f97d-47f9-8f0b-4d216690d203"/>
@@ -6886,24 +7057,22 @@
 </ct:contentTypeSchema>
 </file>
 
-<file path=customXml/itemProps1.xml><?xml version="1.0" encoding="utf-8"?>
-<ds:datastoreItem xmlns:ds="http://schemas.openxmlformats.org/officeDocument/2006/customXml" ds:itemID="{A951F937-1F2C-4C75-960A-01ECAAE40E94}">
-  <ds:schemaRefs>
-    <ds:schemaRef ds:uri="http://schemas.microsoft.com/office/2006/metadata/properties"/>
-    <ds:schemaRef ds:uri="http://schemas.microsoft.com/office/infopath/2007/PartnerControls"/>
-  </ds:schemaRefs>
-</ds:datastoreItem>
+<file path=customXml/item2.xml><?xml version="1.0" encoding="utf-8"?>
+<?mso-contentType ?>
+<FormTemplates xmlns="http://schemas.microsoft.com/sharepoint/v3/contenttype/forms">
+  <Display>DocumentLibraryForm</Display>
+  <Edit>DocumentLibraryForm</Edit>
+  <New>DocumentLibraryForm</New>
+</FormTemplates>
 </file>
 
-<file path=customXml/itemProps2.xml><?xml version="1.0" encoding="utf-8"?>
-<ds:datastoreItem xmlns:ds="http://schemas.openxmlformats.org/officeDocument/2006/customXml" ds:itemID="{D1C4C053-27D5-4627-97DD-58A5F02DD5F2}">
-  <ds:schemaRefs>
-    <ds:schemaRef ds:uri="http://schemas.microsoft.com/sharepoint/v3/contenttype/forms"/>
-  </ds:schemaRefs>
-</ds:datastoreItem>
+<file path=customXml/item3.xml><?xml version="1.0" encoding="utf-8"?>
+<p:properties xmlns:p="http://schemas.microsoft.com/office/2006/metadata/properties" xmlns:xsi="http://www.w3.org/2001/XMLSchema-instance" xmlns:pc="http://schemas.microsoft.com/office/infopath/2007/PartnerControls">
+  <documentManagement/>
+</p:properties>
 </file>
 
-<file path=customXml/itemProps3.xml><?xml version="1.0" encoding="utf-8"?>
+<file path=customXml/itemProps1.xml><?xml version="1.0" encoding="utf-8"?>
 <ds:datastoreItem xmlns:ds="http://schemas.openxmlformats.org/officeDocument/2006/customXml" ds:itemID="{16D23BA1-44FC-4D79-84D2-362C9FCE7586}">
   <ds:schemaRefs>
     <ds:schemaRef ds:uri="http://schemas.microsoft.com/office/2006/metadata/contentType"/>
@@ -6920,4 +7089,21 @@
     <ds:schemaRef ds:uri="http://schemas.microsoft.com/internal/obd"/>
   </ds:schemaRefs>
 </ds:datastoreItem>
+</file>
+
+<file path=customXml/itemProps2.xml><?xml version="1.0" encoding="utf-8"?>
+<ds:datastoreItem xmlns:ds="http://schemas.openxmlformats.org/officeDocument/2006/customXml" ds:itemID="{D1C4C053-27D5-4627-97DD-58A5F02DD5F2}">
+  <ds:schemaRefs>
+    <ds:schemaRef ds:uri="http://schemas.microsoft.com/sharepoint/v3/contenttype/forms"/>
+  </ds:schemaRefs>
+</ds:datastoreItem>
+</file>
+
+<file path=customXml/itemProps3.xml><?xml version="1.0" encoding="utf-8"?>
+<ds:datastoreItem xmlns:ds="http://schemas.openxmlformats.org/officeDocument/2006/customXml" ds:itemID="{A951F937-1F2C-4C75-960A-01ECAAE40E94}">
+  <ds:schemaRefs>
+    <ds:schemaRef ds:uri="http://schemas.microsoft.com/office/2006/metadata/properties"/>
+    <ds:schemaRef ds:uri="http://schemas.microsoft.com/office/infopath/2007/PartnerControls"/>
+  </ds:schemaRefs>
+</ds:datastoreItem>
 </file>
</xml_diff>

<commit_message>
Documentation. Refractor. Bootstrap. NavBar. Signin. Edit.
Modified Documentation. Refractored Code. Added Bootstrap and NavBar to all pages. Designed Sign In form with bootstrap (test). Added Input fields to Edit page.
</commit_message>
<xml_diff>
--- a/docs/Requirements and Use Cases.docx
+++ b/docs/Requirements and Use Cases.docx
@@ -877,6 +877,261 @@
               <w:t>1</w:t>
             </w:r>
             <w:r>
+              <w:t>a.</w:t>
+            </w:r>
+          </w:p>
+        </w:tc>
+        <w:tc>
+          <w:tcPr>
+            <w:tcW w:w="4830" w:type="dxa"/>
+            <w:shd w:val="clear" w:color="auto" w:fill="auto"/>
+            <w:tcMar>
+              <w:top w:w="100" w:type="dxa"/>
+              <w:left w:w="100" w:type="dxa"/>
+              <w:bottom w:w="100" w:type="dxa"/>
+              <w:right w:w="100" w:type="dxa"/>
+            </w:tcMar>
+          </w:tcPr>
+          <w:p>
+            <w:pPr>
+              <w:rPr>
+                <w:lang w:val="en-US"/>
+              </w:rPr>
+            </w:pPr>
+            <w:r>
+              <w:rPr>
+                <w:lang w:val="en-US"/>
+              </w:rPr>
+              <w:t>Clicks “Sign Up”</w:t>
+            </w:r>
+          </w:p>
+        </w:tc>
+        <w:tc>
+          <w:tcPr>
+            <w:tcW w:w="5100" w:type="dxa"/>
+            <w:shd w:val="clear" w:color="auto" w:fill="auto"/>
+            <w:tcMar>
+              <w:top w:w="100" w:type="dxa"/>
+              <w:left w:w="100" w:type="dxa"/>
+              <w:bottom w:w="100" w:type="dxa"/>
+              <w:right w:w="100" w:type="dxa"/>
+            </w:tcMar>
+          </w:tcPr>
+          <w:p>
+            <w:pPr>
+              <w:rPr>
+                <w:lang w:val="en-US"/>
+              </w:rPr>
+            </w:pPr>
+          </w:p>
+        </w:tc>
+      </w:tr>
+      <w:tr>
+        <w:tc>
+          <w:tcPr>
+            <w:tcW w:w="660" w:type="dxa"/>
+            <w:shd w:val="clear" w:color="auto" w:fill="auto"/>
+            <w:tcMar>
+              <w:top w:w="100" w:type="dxa"/>
+              <w:left w:w="100" w:type="dxa"/>
+              <w:bottom w:w="100" w:type="dxa"/>
+              <w:right w:w="100" w:type="dxa"/>
+            </w:tcMar>
+          </w:tcPr>
+          <w:p>
+            <w:pPr>
+              <w:rPr>
+                <w:lang w:val="en-US"/>
+              </w:rPr>
+            </w:pPr>
+            <w:r>
+              <w:t>1</w:t>
+            </w:r>
+            <w:r>
+              <w:t>b.</w:t>
+            </w:r>
+          </w:p>
+        </w:tc>
+        <w:tc>
+          <w:tcPr>
+            <w:tcW w:w="4830" w:type="dxa"/>
+            <w:shd w:val="clear" w:color="auto" w:fill="auto"/>
+            <w:tcMar>
+              <w:top w:w="100" w:type="dxa"/>
+              <w:left w:w="100" w:type="dxa"/>
+              <w:bottom w:w="100" w:type="dxa"/>
+              <w:right w:w="100" w:type="dxa"/>
+            </w:tcMar>
+          </w:tcPr>
+          <w:p>
+            <w:pPr>
+              <w:rPr>
+                <w:lang w:val="en-US"/>
+              </w:rPr>
+            </w:pPr>
+            <w:r>
+              <w:rPr>
+                <w:lang w:val="en-US"/>
+              </w:rPr>
+              <w:t>Fill</w:t>
+            </w:r>
+            <w:r>
+              <w:rPr>
+                <w:lang w:val="en-US"/>
+              </w:rPr>
+              <w:t>s</w:t>
+            </w:r>
+            <w:r>
+              <w:rPr>
+                <w:lang w:val="en-US"/>
+              </w:rPr>
+              <w:t xml:space="preserve"> in the </w:t>
+            </w:r>
+            <w:r>
+              <w:rPr>
+                <w:lang w:val="en-US"/>
+              </w:rPr>
+              <w:t>“Sign Up”</w:t>
+            </w:r>
+            <w:r>
+              <w:rPr>
+                <w:lang w:val="en-US"/>
+              </w:rPr>
+              <w:t xml:space="preserve"> f</w:t>
+            </w:r>
+            <w:r>
+              <w:rPr>
+                <w:lang w:val="en-US"/>
+              </w:rPr>
+              <w:t>orm with required and/or optional user credentials</w:t>
+            </w:r>
+          </w:p>
+        </w:tc>
+        <w:tc>
+          <w:tcPr>
+            <w:tcW w:w="5100" w:type="dxa"/>
+            <w:shd w:val="clear" w:color="auto" w:fill="auto"/>
+            <w:tcMar>
+              <w:top w:w="100" w:type="dxa"/>
+              <w:left w:w="100" w:type="dxa"/>
+              <w:bottom w:w="100" w:type="dxa"/>
+              <w:right w:w="100" w:type="dxa"/>
+            </w:tcMar>
+          </w:tcPr>
+          <w:p>
+            <w:pPr>
+              <w:rPr>
+                <w:lang w:val="en-US"/>
+              </w:rPr>
+            </w:pPr>
+          </w:p>
+        </w:tc>
+      </w:tr>
+      <w:tr>
+        <w:tc>
+          <w:tcPr>
+            <w:tcW w:w="660" w:type="dxa"/>
+            <w:shd w:val="clear" w:color="auto" w:fill="auto"/>
+            <w:tcMar>
+              <w:top w:w="100" w:type="dxa"/>
+              <w:left w:w="100" w:type="dxa"/>
+              <w:bottom w:w="100" w:type="dxa"/>
+              <w:right w:w="100" w:type="dxa"/>
+            </w:tcMar>
+          </w:tcPr>
+          <w:p>
+            <w:pPr>
+              <w:rPr>
+                <w:lang w:val="en-US"/>
+              </w:rPr>
+            </w:pPr>
+            <w:r>
+              <w:rPr>
+                <w:lang w:val="en-US"/>
+              </w:rPr>
+              <w:t>1c.</w:t>
+            </w:r>
+          </w:p>
+        </w:tc>
+        <w:tc>
+          <w:tcPr>
+            <w:tcW w:w="4830" w:type="dxa"/>
+            <w:shd w:val="clear" w:color="auto" w:fill="auto"/>
+            <w:tcMar>
+              <w:top w:w="100" w:type="dxa"/>
+              <w:left w:w="100" w:type="dxa"/>
+              <w:bottom w:w="100" w:type="dxa"/>
+              <w:right w:w="100" w:type="dxa"/>
+            </w:tcMar>
+          </w:tcPr>
+          <w:p>
+            <w:pPr>
+              <w:rPr>
+                <w:lang w:val="en-US"/>
+              </w:rPr>
+            </w:pPr>
+            <w:r>
+              <w:rPr>
+                <w:lang w:val="en-US"/>
+              </w:rPr>
+              <w:t>Sign Up form is validated</w:t>
+            </w:r>
+          </w:p>
+        </w:tc>
+        <w:tc>
+          <w:tcPr>
+            <w:tcW w:w="5100" w:type="dxa"/>
+            <w:shd w:val="clear" w:color="auto" w:fill="auto"/>
+            <w:tcMar>
+              <w:top w:w="100" w:type="dxa"/>
+              <w:left w:w="100" w:type="dxa"/>
+              <w:bottom w:w="100" w:type="dxa"/>
+              <w:right w:w="100" w:type="dxa"/>
+            </w:tcMar>
+          </w:tcPr>
+          <w:p>
+            <w:pPr>
+              <w:rPr>
+                <w:lang w:val="en-US"/>
+              </w:rPr>
+            </w:pPr>
+          </w:p>
+        </w:tc>
+      </w:tr>
+      <w:tr>
+        <w:tc>
+          <w:tcPr>
+            <w:tcW w:w="660" w:type="dxa"/>
+            <w:shd w:val="clear" w:color="auto" w:fill="auto"/>
+            <w:tcMar>
+              <w:top w:w="100" w:type="dxa"/>
+              <w:left w:w="100" w:type="dxa"/>
+              <w:bottom w:w="100" w:type="dxa"/>
+              <w:right w:w="100" w:type="dxa"/>
+            </w:tcMar>
+          </w:tcPr>
+          <w:p>
+            <w:pPr>
+              <w:rPr>
+                <w:lang w:val="en-US"/>
+              </w:rPr>
+            </w:pPr>
+            <w:r>
+              <w:rPr>
+                <w:lang w:val="en-US"/>
+              </w:rPr>
+              <w:t>1</w:t>
+            </w:r>
+            <w:r>
+              <w:rPr>
+                <w:lang w:val="en-US"/>
+              </w:rPr>
+              <w:t>d</w:t>
+            </w:r>
+            <w:r>
+              <w:rPr>
+                <w:lang w:val="en-US"/>
+              </w:rPr>
               <w:t>.</w:t>
             </w:r>
           </w:p>
@@ -902,19 +1157,7 @@
               <w:rPr>
                 <w:lang w:val="en-US"/>
               </w:rPr>
-              <w:t>Fill in the registration f</w:t>
-            </w:r>
-            <w:r>
-              <w:rPr>
-                <w:lang w:val="en-US"/>
-              </w:rPr>
-              <w:t>orm</w:t>
-            </w:r>
-            <w:r>
-              <w:rPr>
-                <w:lang w:val="en-US"/>
-              </w:rPr>
-              <w:t xml:space="preserve"> with required and/or optional user credentials</w:t>
+              <w:t>Success: gets redirected to “Sign In”</w:t>
             </w:r>
           </w:p>
         </w:tc>
@@ -935,183 +1178,36 @@
                 <w:lang w:val="en-US"/>
               </w:rPr>
             </w:pPr>
-          </w:p>
-        </w:tc>
-      </w:tr>
-      <w:tr>
-        <w:tc>
-          <w:tcPr>
-            <w:tcW w:w="660" w:type="dxa"/>
-            <w:shd w:val="clear" w:color="auto" w:fill="auto"/>
-            <w:tcMar>
-              <w:top w:w="100" w:type="dxa"/>
-              <w:left w:w="100" w:type="dxa"/>
-              <w:bottom w:w="100" w:type="dxa"/>
-              <w:right w:w="100" w:type="dxa"/>
-            </w:tcMar>
-          </w:tcPr>
-          <w:p>
-            <w:pPr>
-              <w:rPr>
-                <w:lang w:val="en-US"/>
-              </w:rPr>
-            </w:pPr>
-          </w:p>
-        </w:tc>
-        <w:tc>
-          <w:tcPr>
-            <w:tcW w:w="4830" w:type="dxa"/>
-            <w:shd w:val="clear" w:color="auto" w:fill="auto"/>
-            <w:tcMar>
-              <w:top w:w="100" w:type="dxa"/>
-              <w:left w:w="100" w:type="dxa"/>
-              <w:bottom w:w="100" w:type="dxa"/>
-              <w:right w:w="100" w:type="dxa"/>
-            </w:tcMar>
-          </w:tcPr>
-          <w:p>
-            <w:pPr>
-              <w:rPr>
-                <w:lang w:val="en-US"/>
-              </w:rPr>
-            </w:pPr>
-          </w:p>
-        </w:tc>
-        <w:tc>
-          <w:tcPr>
-            <w:tcW w:w="5100" w:type="dxa"/>
-            <w:shd w:val="clear" w:color="auto" w:fill="auto"/>
-            <w:tcMar>
-              <w:top w:w="100" w:type="dxa"/>
-              <w:left w:w="100" w:type="dxa"/>
-              <w:bottom w:w="100" w:type="dxa"/>
-              <w:right w:w="100" w:type="dxa"/>
-            </w:tcMar>
-          </w:tcPr>
-          <w:p>
-            <w:pPr>
-              <w:rPr>
-                <w:lang w:val="en-US"/>
-              </w:rPr>
-            </w:pPr>
-          </w:p>
-        </w:tc>
-      </w:tr>
-      <w:tr>
-        <w:tc>
-          <w:tcPr>
-            <w:tcW w:w="660" w:type="dxa"/>
-            <w:shd w:val="clear" w:color="auto" w:fill="auto"/>
-            <w:tcMar>
-              <w:top w:w="100" w:type="dxa"/>
-              <w:left w:w="100" w:type="dxa"/>
-              <w:bottom w:w="100" w:type="dxa"/>
-              <w:right w:w="100" w:type="dxa"/>
-            </w:tcMar>
-          </w:tcPr>
-          <w:p>
-            <w:pPr>
-              <w:rPr>
-                <w:lang w:val="en-US"/>
-              </w:rPr>
-            </w:pPr>
-          </w:p>
-        </w:tc>
-        <w:tc>
-          <w:tcPr>
-            <w:tcW w:w="4830" w:type="dxa"/>
-            <w:shd w:val="clear" w:color="auto" w:fill="auto"/>
-            <w:tcMar>
-              <w:top w:w="100" w:type="dxa"/>
-              <w:left w:w="100" w:type="dxa"/>
-              <w:bottom w:w="100" w:type="dxa"/>
-              <w:right w:w="100" w:type="dxa"/>
-            </w:tcMar>
-          </w:tcPr>
-          <w:p>
-            <w:pPr>
-              <w:rPr>
-                <w:lang w:val="en-US"/>
-              </w:rPr>
-            </w:pPr>
-          </w:p>
-        </w:tc>
-        <w:tc>
-          <w:tcPr>
-            <w:tcW w:w="5100" w:type="dxa"/>
-            <w:shd w:val="clear" w:color="auto" w:fill="auto"/>
-            <w:tcMar>
-              <w:top w:w="100" w:type="dxa"/>
-              <w:left w:w="100" w:type="dxa"/>
-              <w:bottom w:w="100" w:type="dxa"/>
-              <w:right w:w="100" w:type="dxa"/>
-            </w:tcMar>
-          </w:tcPr>
-          <w:p>
-            <w:pPr>
-              <w:rPr>
-                <w:lang w:val="en-US"/>
-              </w:rPr>
-            </w:pPr>
-          </w:p>
-        </w:tc>
-      </w:tr>
-      <w:tr>
-        <w:tc>
-          <w:tcPr>
-            <w:tcW w:w="660" w:type="dxa"/>
-            <w:shd w:val="clear" w:color="auto" w:fill="auto"/>
-            <w:tcMar>
-              <w:top w:w="100" w:type="dxa"/>
-              <w:left w:w="100" w:type="dxa"/>
-              <w:bottom w:w="100" w:type="dxa"/>
-              <w:right w:w="100" w:type="dxa"/>
-            </w:tcMar>
-          </w:tcPr>
-          <w:p>
-            <w:pPr>
-              <w:rPr>
-                <w:lang w:val="en-US"/>
-              </w:rPr>
-            </w:pPr>
-          </w:p>
-        </w:tc>
-        <w:tc>
-          <w:tcPr>
-            <w:tcW w:w="4830" w:type="dxa"/>
-            <w:shd w:val="clear" w:color="auto" w:fill="auto"/>
-            <w:tcMar>
-              <w:top w:w="100" w:type="dxa"/>
-              <w:left w:w="100" w:type="dxa"/>
-              <w:bottom w:w="100" w:type="dxa"/>
-              <w:right w:w="100" w:type="dxa"/>
-            </w:tcMar>
-          </w:tcPr>
-          <w:p>
-            <w:pPr>
-              <w:rPr>
-                <w:lang w:val="en-US"/>
-              </w:rPr>
-            </w:pPr>
-          </w:p>
-        </w:tc>
-        <w:tc>
-          <w:tcPr>
-            <w:tcW w:w="5100" w:type="dxa"/>
-            <w:shd w:val="clear" w:color="auto" w:fill="auto"/>
-            <w:tcMar>
-              <w:top w:w="100" w:type="dxa"/>
-              <w:left w:w="100" w:type="dxa"/>
-              <w:bottom w:w="100" w:type="dxa"/>
-              <w:right w:w="100" w:type="dxa"/>
-            </w:tcMar>
-          </w:tcPr>
-          <w:p>
-            <w:pPr>
-              <w:rPr>
-                <w:lang w:val="en-US"/>
-              </w:rPr>
-            </w:pPr>
+            <w:r>
+              <w:rPr>
+                <w:lang w:val="en-US"/>
+              </w:rPr>
+              <w:t xml:space="preserve">Fail: gets an error message and stays on </w:t>
+            </w:r>
+            <w:r>
+              <w:rPr>
+                <w:lang w:val="en-US"/>
+              </w:rPr>
+              <w:t>“</w:t>
+            </w:r>
+            <w:r>
+              <w:rPr>
+                <w:lang w:val="en-US"/>
+              </w:rPr>
+              <w:t>Sign Up</w:t>
+            </w:r>
+            <w:r>
+              <w:rPr>
+                <w:lang w:val="en-US"/>
+              </w:rPr>
+              <w:t>” page</w:t>
+            </w:r>
+            <w:r>
+              <w:rPr>
+                <w:lang w:val="en-US"/>
+              </w:rPr>
+              <w:t xml:space="preserve"> to try again</w:t>
+            </w:r>
           </w:p>
         </w:tc>
       </w:tr>
@@ -1528,7 +1624,10 @@
           </w:tcPr>
           <w:p>
             <w:r>
-              <w:t>2.</w:t>
+              <w:t>2</w:t>
+            </w:r>
+            <w:r>
+              <w:t>a.</w:t>
             </w:r>
           </w:p>
         </w:tc>
@@ -1553,7 +1652,31 @@
               <w:rPr>
                 <w:lang w:val="en-US"/>
               </w:rPr>
-              <w:t>Fill in the login form with required user credentials</w:t>
+              <w:t>Fill</w:t>
+            </w:r>
+            <w:r>
+              <w:rPr>
+                <w:lang w:val="en-US"/>
+              </w:rPr>
+              <w:t>s</w:t>
+            </w:r>
+            <w:r>
+              <w:rPr>
+                <w:lang w:val="en-US"/>
+              </w:rPr>
+              <w:t xml:space="preserve"> in the </w:t>
+            </w:r>
+            <w:r>
+              <w:rPr>
+                <w:lang w:val="en-US"/>
+              </w:rPr>
+              <w:t>Sign In</w:t>
+            </w:r>
+            <w:r>
+              <w:rPr>
+                <w:lang w:val="en-US"/>
+              </w:rPr>
+              <w:t xml:space="preserve"> form with required user credentials</w:t>
             </w:r>
           </w:p>
         </w:tc>
@@ -1595,6 +1718,12 @@
                 <w:lang w:val="en-US"/>
               </w:rPr>
             </w:pPr>
+            <w:r>
+              <w:rPr>
+                <w:lang w:val="en-US"/>
+              </w:rPr>
+              <w:t>2b.</w:t>
+            </w:r>
           </w:p>
         </w:tc>
         <w:tc>
@@ -1614,6 +1743,12 @@
                 <w:lang w:val="en-US"/>
               </w:rPr>
             </w:pPr>
+            <w:r>
+              <w:rPr>
+                <w:lang w:val="en-US"/>
+              </w:rPr>
+              <w:t>Sign In form is validated</w:t>
+            </w:r>
           </w:p>
         </w:tc>
         <w:tc>
@@ -1654,6 +1789,12 @@
                 <w:lang w:val="en-US"/>
               </w:rPr>
             </w:pPr>
+            <w:r>
+              <w:rPr>
+                <w:lang w:val="en-US"/>
+              </w:rPr>
+              <w:t>2c.</w:t>
+            </w:r>
           </w:p>
         </w:tc>
         <w:tc>
@@ -1673,6 +1814,18 @@
                 <w:lang w:val="en-US"/>
               </w:rPr>
             </w:pPr>
+            <w:r>
+              <w:rPr>
+                <w:lang w:val="en-US"/>
+              </w:rPr>
+              <w:t xml:space="preserve">Success: </w:t>
+            </w:r>
+            <w:r>
+              <w:rPr>
+                <w:lang w:val="en-US"/>
+              </w:rPr>
+              <w:t>goes through authentication process</w:t>
+            </w:r>
           </w:p>
         </w:tc>
         <w:tc>
@@ -1692,6 +1845,24 @@
                 <w:lang w:val="en-US"/>
               </w:rPr>
             </w:pPr>
+            <w:r>
+              <w:rPr>
+                <w:lang w:val="en-US"/>
+              </w:rPr>
+              <w:t xml:space="preserve">Fail: </w:t>
+            </w:r>
+            <w:r>
+              <w:rPr>
+                <w:lang w:val="en-US"/>
+              </w:rPr>
+              <w:t xml:space="preserve">gets an error message. If account is </w:t>
+            </w:r>
+            <w:r>
+              <w:rPr>
+                <w:lang w:val="en-US"/>
+              </w:rPr>
+              <w:t>registered, tries again. Else if account is Not registered, clicks “Sign Up” to register account</w:t>
+            </w:r>
           </w:p>
         </w:tc>
       </w:tr>
@@ -1713,6 +1884,12 @@
                 <w:lang w:val="en-US"/>
               </w:rPr>
             </w:pPr>
+            <w:r>
+              <w:rPr>
+                <w:lang w:val="en-US"/>
+              </w:rPr>
+              <w:t>2d.</w:t>
+            </w:r>
           </w:p>
         </w:tc>
         <w:tc>
@@ -1732,6 +1909,12 @@
                 <w:lang w:val="en-US"/>
               </w:rPr>
             </w:pPr>
+            <w:r>
+              <w:rPr>
+                <w:lang w:val="en-US"/>
+              </w:rPr>
+              <w:t>Success: gets redirected to “Profile” page</w:t>
+            </w:r>
           </w:p>
         </w:tc>
         <w:tc>
@@ -1751,6 +1934,12 @@
                 <w:lang w:val="en-US"/>
               </w:rPr>
             </w:pPr>
+            <w:r>
+              <w:rPr>
+                <w:lang w:val="en-US"/>
+              </w:rPr>
+              <w:t>Fail: gets an error message and stays on “Sign In” page to try again.</w:t>
+            </w:r>
           </w:p>
         </w:tc>
       </w:tr>
@@ -2005,7 +2194,6 @@
                 <w:sz w:val="28"/>
                 <w:szCs w:val="28"/>
               </w:rPr>
-              <w:lastRenderedPageBreak/>
               <w:t xml:space="preserve">Mål: (skriv ditt mål här) </w:t>
             </w:r>
           </w:p>
@@ -3439,7 +3627,6 @@
                 <w:sz w:val="28"/>
                 <w:szCs w:val="28"/>
               </w:rPr>
-              <w:lastRenderedPageBreak/>
               <w:t xml:space="preserve">Mål: (skriv ditt mål här) </w:t>
             </w:r>
           </w:p>
@@ -4825,7 +5012,6 @@
                 <w:sz w:val="28"/>
                 <w:szCs w:val="28"/>
               </w:rPr>
-              <w:lastRenderedPageBreak/>
               <w:t xml:space="preserve">Mål: (skriv ditt mål här) </w:t>
             </w:r>
           </w:p>
@@ -6655,21 +6841,6 @@
 </file>
 
 <file path=customXml/item1.xml><?xml version="1.0" encoding="utf-8"?>
-<p:properties xmlns:p="http://schemas.microsoft.com/office/2006/metadata/properties" xmlns:xsi="http://www.w3.org/2001/XMLSchema-instance" xmlns:pc="http://schemas.microsoft.com/office/infopath/2007/PartnerControls">
-  <documentManagement/>
-</p:properties>
-</file>
-
-<file path=customXml/item2.xml><?xml version="1.0" encoding="utf-8"?>
-<?mso-contentType ?>
-<FormTemplates xmlns="http://schemas.microsoft.com/sharepoint/v3/contenttype/forms">
-  <Display>DocumentLibraryForm</Display>
-  <Edit>DocumentLibraryForm</Edit>
-  <New>DocumentLibraryForm</New>
-</FormTemplates>
-</file>
-
-<file path=customXml/item3.xml><?xml version="1.0" encoding="utf-8"?>
 <ct:contentTypeSchema xmlns:ct="http://schemas.microsoft.com/office/2006/metadata/contentType" xmlns:ma="http://schemas.microsoft.com/office/2006/metadata/properties/metaAttributes" ct:_="" ma:_="" ma:contentTypeName="dokument" ma:contentTypeID="0x01010059DC72CEAFA89E49B284D8BB0692A184" ma:contentTypeVersion="12" ma:contentTypeDescription="Skapa ett nytt dokument." ma:contentTypeScope="" ma:versionID="5b5b9b1bcbf51b17df38e935d1fbc528">
   <xsd:schema xmlns:xsd="http://www.w3.org/2001/XMLSchema" xmlns:xs="http://www.w3.org/2001/XMLSchema" xmlns:p="http://schemas.microsoft.com/office/2006/metadata/properties" xmlns:ns2="0e8f5f8d-f97d-47f9-8f0b-4d216690d203" xmlns:ns3="9828d7bd-4131-434e-a3c3-61a0cb739604" targetNamespace="http://schemas.microsoft.com/office/2006/metadata/properties" ma:root="true" ma:fieldsID="b5163c180ddd861f65e5b9e4f14676a4" ns2:_="" ns3:_="">
     <xsd:import namespace="0e8f5f8d-f97d-47f9-8f0b-4d216690d203"/>
@@ -6886,24 +7057,22 @@
 </ct:contentTypeSchema>
 </file>
 
-<file path=customXml/itemProps1.xml><?xml version="1.0" encoding="utf-8"?>
-<ds:datastoreItem xmlns:ds="http://schemas.openxmlformats.org/officeDocument/2006/customXml" ds:itemID="{A951F937-1F2C-4C75-960A-01ECAAE40E94}">
-  <ds:schemaRefs>
-    <ds:schemaRef ds:uri="http://schemas.microsoft.com/office/2006/metadata/properties"/>
-    <ds:schemaRef ds:uri="http://schemas.microsoft.com/office/infopath/2007/PartnerControls"/>
-  </ds:schemaRefs>
-</ds:datastoreItem>
+<file path=customXml/item2.xml><?xml version="1.0" encoding="utf-8"?>
+<?mso-contentType ?>
+<FormTemplates xmlns="http://schemas.microsoft.com/sharepoint/v3/contenttype/forms">
+  <Display>DocumentLibraryForm</Display>
+  <Edit>DocumentLibraryForm</Edit>
+  <New>DocumentLibraryForm</New>
+</FormTemplates>
 </file>
 
-<file path=customXml/itemProps2.xml><?xml version="1.0" encoding="utf-8"?>
-<ds:datastoreItem xmlns:ds="http://schemas.openxmlformats.org/officeDocument/2006/customXml" ds:itemID="{D1C4C053-27D5-4627-97DD-58A5F02DD5F2}">
-  <ds:schemaRefs>
-    <ds:schemaRef ds:uri="http://schemas.microsoft.com/sharepoint/v3/contenttype/forms"/>
-  </ds:schemaRefs>
-</ds:datastoreItem>
+<file path=customXml/item3.xml><?xml version="1.0" encoding="utf-8"?>
+<p:properties xmlns:p="http://schemas.microsoft.com/office/2006/metadata/properties" xmlns:xsi="http://www.w3.org/2001/XMLSchema-instance" xmlns:pc="http://schemas.microsoft.com/office/infopath/2007/PartnerControls">
+  <documentManagement/>
+</p:properties>
 </file>
 
-<file path=customXml/itemProps3.xml><?xml version="1.0" encoding="utf-8"?>
+<file path=customXml/itemProps1.xml><?xml version="1.0" encoding="utf-8"?>
 <ds:datastoreItem xmlns:ds="http://schemas.openxmlformats.org/officeDocument/2006/customXml" ds:itemID="{16D23BA1-44FC-4D79-84D2-362C9FCE7586}">
   <ds:schemaRefs>
     <ds:schemaRef ds:uri="http://schemas.microsoft.com/office/2006/metadata/contentType"/>
@@ -6920,4 +7089,21 @@
     <ds:schemaRef ds:uri="http://schemas.microsoft.com/internal/obd"/>
   </ds:schemaRefs>
 </ds:datastoreItem>
+</file>
+
+<file path=customXml/itemProps2.xml><?xml version="1.0" encoding="utf-8"?>
+<ds:datastoreItem xmlns:ds="http://schemas.openxmlformats.org/officeDocument/2006/customXml" ds:itemID="{D1C4C053-27D5-4627-97DD-58A5F02DD5F2}">
+  <ds:schemaRefs>
+    <ds:schemaRef ds:uri="http://schemas.microsoft.com/sharepoint/v3/contenttype/forms"/>
+  </ds:schemaRefs>
+</ds:datastoreItem>
+</file>
+
+<file path=customXml/itemProps3.xml><?xml version="1.0" encoding="utf-8"?>
+<ds:datastoreItem xmlns:ds="http://schemas.openxmlformats.org/officeDocument/2006/customXml" ds:itemID="{A951F937-1F2C-4C75-960A-01ECAAE40E94}">
+  <ds:schemaRefs>
+    <ds:schemaRef ds:uri="http://schemas.microsoft.com/office/2006/metadata/properties"/>
+    <ds:schemaRef ds:uri="http://schemas.microsoft.com/office/infopath/2007/PartnerControls"/>
+  </ds:schemaRefs>
+</ds:datastoreItem>
 </file>
</xml_diff>

<commit_message>
Refractoring, Sign In Error Handling. Edit. Post. Blog.
Sign In error handling: moved id reference within if statement. Added edit to profile dropdown and delete to edit-page. Added Message Superclass and Post extension. Added /blog to view posts
</commit_message>
<xml_diff>
--- a/docs/Requirements and Use Cases.docx
+++ b/docs/Requirements and Use Cases.docx
@@ -461,14 +461,6 @@
     </w:p>
     <w:p/>
     <w:p/>
-    <w:p>
-      <w:pPr>
-        <w:rPr>
-          <w:b/>
-          <w:bCs/>
-        </w:rPr>
-      </w:pPr>
-    </w:p>
     <w:p>
       <w:pPr>
         <w:rPr>
@@ -945,10 +937,7 @@
               </w:rPr>
             </w:pPr>
             <w:r>
-              <w:t>1</w:t>
-            </w:r>
-            <w:r>
-              <w:t>b.</w:t>
+              <w:t>1b.</w:t>
             </w:r>
           </w:p>
         </w:tc>
@@ -1120,19 +1109,7 @@
               <w:rPr>
                 <w:lang w:val="en-US"/>
               </w:rPr>
-              <w:t>1</w:t>
-            </w:r>
-            <w:r>
-              <w:rPr>
-                <w:lang w:val="en-US"/>
-              </w:rPr>
-              <w:t>d</w:t>
-            </w:r>
-            <w:r>
-              <w:rPr>
-                <w:lang w:val="en-US"/>
-              </w:rPr>
-              <w:t>.</w:t>
+              <w:t>1d.</w:t>
             </w:r>
           </w:p>
         </w:tc>
@@ -1182,31 +1159,7 @@
               <w:rPr>
                 <w:lang w:val="en-US"/>
               </w:rPr>
-              <w:t xml:space="preserve">Fail: gets an error message and stays on </w:t>
-            </w:r>
-            <w:r>
-              <w:rPr>
-                <w:lang w:val="en-US"/>
-              </w:rPr>
-              <w:t>“</w:t>
-            </w:r>
-            <w:r>
-              <w:rPr>
-                <w:lang w:val="en-US"/>
-              </w:rPr>
-              <w:t>Sign Up</w:t>
-            </w:r>
-            <w:r>
-              <w:rPr>
-                <w:lang w:val="en-US"/>
-              </w:rPr>
-              <w:t>” page</w:t>
-            </w:r>
-            <w:r>
-              <w:rPr>
-                <w:lang w:val="en-US"/>
-              </w:rPr>
-              <w:t xml:space="preserve"> to try again</w:t>
+              <w:t>Fail: gets an error message and stays on “Sign Up” page to try again</w:t>
             </w:r>
           </w:p>
         </w:tc>
@@ -1849,19 +1802,25 @@
               <w:rPr>
                 <w:lang w:val="en-US"/>
               </w:rPr>
-              <w:t xml:space="preserve">Fail: </w:t>
-            </w:r>
-            <w:r>
-              <w:rPr>
-                <w:lang w:val="en-US"/>
-              </w:rPr>
-              <w:t xml:space="preserve">gets an error message. If account is </w:t>
-            </w:r>
-            <w:r>
-              <w:rPr>
-                <w:lang w:val="en-US"/>
-              </w:rPr>
-              <w:t>registered, tries again. Else if account is Not registered, clicks “Sign Up” to register account</w:t>
+              <w:t xml:space="preserve">Fail: gets an error message. If account is </w:t>
+            </w:r>
+            <w:r>
+              <w:rPr>
+                <w:lang w:val="en-US"/>
+              </w:rPr>
+              <w:t xml:space="preserve">registered, </w:t>
+            </w:r>
+            <w:r>
+              <w:rPr>
+                <w:lang w:val="en-US"/>
+              </w:rPr>
+              <w:t>gets an error message and stays on “Sign In” page to try again</w:t>
+            </w:r>
+            <w:r>
+              <w:rPr>
+                <w:lang w:val="en-US"/>
+              </w:rPr>
+              <w:t>. Else if account is Not registered, clicks “Sign Up” to register account</w:t>
             </w:r>
           </w:p>
         </w:tc>
@@ -1934,12 +1893,6 @@
                 <w:lang w:val="en-US"/>
               </w:rPr>
             </w:pPr>
-            <w:r>
-              <w:rPr>
-                <w:lang w:val="en-US"/>
-              </w:rPr>
-              <w:t>Fail: gets an error message and stays on “Sign In” page to try again.</w:t>
-            </w:r>
           </w:p>
         </w:tc>
       </w:tr>
@@ -2121,20 +2074,6 @@
         </w:tc>
       </w:tr>
     </w:tbl>
-    <w:p>
-      <w:pPr>
-        <w:rPr>
-          <w:lang w:val="en-US"/>
-        </w:rPr>
-      </w:pPr>
-    </w:p>
-    <w:p>
-      <w:pPr>
-        <w:rPr>
-          <w:lang w:val="en-US"/>
-        </w:rPr>
-      </w:pPr>
-    </w:p>
     <w:p>
       <w:pPr>
         <w:rPr>
@@ -3627,6 +3566,7 @@
                 <w:sz w:val="28"/>
                 <w:szCs w:val="28"/>
               </w:rPr>
+              <w:lastRenderedPageBreak/>
               <w:t xml:space="preserve">Mål: (skriv ditt mål här) </w:t>
             </w:r>
           </w:p>
@@ -5012,6 +4952,7 @@
                 <w:sz w:val="28"/>
                 <w:szCs w:val="28"/>
               </w:rPr>
+              <w:lastRenderedPageBreak/>
               <w:t xml:space="preserve">Mål: (skriv ditt mål här) </w:t>
             </w:r>
           </w:p>
@@ -6841,6 +6782,21 @@
 </file>
 
 <file path=customXml/item1.xml><?xml version="1.0" encoding="utf-8"?>
+<p:properties xmlns:p="http://schemas.microsoft.com/office/2006/metadata/properties" xmlns:xsi="http://www.w3.org/2001/XMLSchema-instance" xmlns:pc="http://schemas.microsoft.com/office/infopath/2007/PartnerControls">
+  <documentManagement/>
+</p:properties>
+</file>
+
+<file path=customXml/item2.xml><?xml version="1.0" encoding="utf-8"?>
+<?mso-contentType ?>
+<FormTemplates xmlns="http://schemas.microsoft.com/sharepoint/v3/contenttype/forms">
+  <Display>DocumentLibraryForm</Display>
+  <Edit>DocumentLibraryForm</Edit>
+  <New>DocumentLibraryForm</New>
+</FormTemplates>
+</file>
+
+<file path=customXml/item3.xml><?xml version="1.0" encoding="utf-8"?>
 <ct:contentTypeSchema xmlns:ct="http://schemas.microsoft.com/office/2006/metadata/contentType" xmlns:ma="http://schemas.microsoft.com/office/2006/metadata/properties/metaAttributes" ct:_="" ma:_="" ma:contentTypeName="dokument" ma:contentTypeID="0x01010059DC72CEAFA89E49B284D8BB0692A184" ma:contentTypeVersion="12" ma:contentTypeDescription="Skapa ett nytt dokument." ma:contentTypeScope="" ma:versionID="5b5b9b1bcbf51b17df38e935d1fbc528">
   <xsd:schema xmlns:xsd="http://www.w3.org/2001/XMLSchema" xmlns:xs="http://www.w3.org/2001/XMLSchema" xmlns:p="http://schemas.microsoft.com/office/2006/metadata/properties" xmlns:ns2="0e8f5f8d-f97d-47f9-8f0b-4d216690d203" xmlns:ns3="9828d7bd-4131-434e-a3c3-61a0cb739604" targetNamespace="http://schemas.microsoft.com/office/2006/metadata/properties" ma:root="true" ma:fieldsID="b5163c180ddd861f65e5b9e4f14676a4" ns2:_="" ns3:_="">
     <xsd:import namespace="0e8f5f8d-f97d-47f9-8f0b-4d216690d203"/>
@@ -7057,22 +7013,24 @@
 </ct:contentTypeSchema>
 </file>
 
-<file path=customXml/item2.xml><?xml version="1.0" encoding="utf-8"?>
-<?mso-contentType ?>
-<FormTemplates xmlns="http://schemas.microsoft.com/sharepoint/v3/contenttype/forms">
-  <Display>DocumentLibraryForm</Display>
-  <Edit>DocumentLibraryForm</Edit>
-  <New>DocumentLibraryForm</New>
-</FormTemplates>
+<file path=customXml/itemProps1.xml><?xml version="1.0" encoding="utf-8"?>
+<ds:datastoreItem xmlns:ds="http://schemas.openxmlformats.org/officeDocument/2006/customXml" ds:itemID="{A951F937-1F2C-4C75-960A-01ECAAE40E94}">
+  <ds:schemaRefs>
+    <ds:schemaRef ds:uri="http://schemas.microsoft.com/office/2006/metadata/properties"/>
+    <ds:schemaRef ds:uri="http://schemas.microsoft.com/office/infopath/2007/PartnerControls"/>
+  </ds:schemaRefs>
+</ds:datastoreItem>
 </file>
 
-<file path=customXml/item3.xml><?xml version="1.0" encoding="utf-8"?>
-<p:properties xmlns:p="http://schemas.microsoft.com/office/2006/metadata/properties" xmlns:xsi="http://www.w3.org/2001/XMLSchema-instance" xmlns:pc="http://schemas.microsoft.com/office/infopath/2007/PartnerControls">
-  <documentManagement/>
-</p:properties>
+<file path=customXml/itemProps2.xml><?xml version="1.0" encoding="utf-8"?>
+<ds:datastoreItem xmlns:ds="http://schemas.openxmlformats.org/officeDocument/2006/customXml" ds:itemID="{D1C4C053-27D5-4627-97DD-58A5F02DD5F2}">
+  <ds:schemaRefs>
+    <ds:schemaRef ds:uri="http://schemas.microsoft.com/sharepoint/v3/contenttype/forms"/>
+  </ds:schemaRefs>
+</ds:datastoreItem>
 </file>
 
-<file path=customXml/itemProps1.xml><?xml version="1.0" encoding="utf-8"?>
+<file path=customXml/itemProps3.xml><?xml version="1.0" encoding="utf-8"?>
 <ds:datastoreItem xmlns:ds="http://schemas.openxmlformats.org/officeDocument/2006/customXml" ds:itemID="{16D23BA1-44FC-4D79-84D2-362C9FCE7586}">
   <ds:schemaRefs>
     <ds:schemaRef ds:uri="http://schemas.microsoft.com/office/2006/metadata/contentType"/>
@@ -7089,21 +7047,4 @@
     <ds:schemaRef ds:uri="http://schemas.microsoft.com/internal/obd"/>
   </ds:schemaRefs>
 </ds:datastoreItem>
-</file>
-
-<file path=customXml/itemProps2.xml><?xml version="1.0" encoding="utf-8"?>
-<ds:datastoreItem xmlns:ds="http://schemas.openxmlformats.org/officeDocument/2006/customXml" ds:itemID="{D1C4C053-27D5-4627-97DD-58A5F02DD5F2}">
-  <ds:schemaRefs>
-    <ds:schemaRef ds:uri="http://schemas.microsoft.com/sharepoint/v3/contenttype/forms"/>
-  </ds:schemaRefs>
-</ds:datastoreItem>
-</file>
-
-<file path=customXml/itemProps3.xml><?xml version="1.0" encoding="utf-8"?>
-<ds:datastoreItem xmlns:ds="http://schemas.openxmlformats.org/officeDocument/2006/customXml" ds:itemID="{A951F937-1F2C-4C75-960A-01ECAAE40E94}">
-  <ds:schemaRefs>
-    <ds:schemaRef ds:uri="http://schemas.microsoft.com/office/2006/metadata/properties"/>
-    <ds:schemaRef ds:uri="http://schemas.microsoft.com/office/infopath/2007/PartnerControls"/>
-  </ds:schemaRefs>
-</ds:datastoreItem>
 </file>
</xml_diff>

<commit_message>
Refrator. Cookie. Css. Js
Refractored Code. Added "required = false" and MaxAge to cookies and "removes" cookie on signout and account deletion. Added background color to style.css. Added confirm to main.js on account deletion.
</commit_message>
<xml_diff>
--- a/docs/Requirements and Use Cases.docx
+++ b/docs/Requirements and Use Cases.docx
@@ -46,54 +46,28 @@
           <w:lang w:val="en-US"/>
         </w:rPr>
       </w:pPr>
-      <w:proofErr w:type="spellStart"/>
       <w:r>
         <w:rPr>
           <w:b/>
           <w:lang w:val="en-US"/>
         </w:rPr>
-        <w:t>Utvecklarens</w:t>
+        <w:t>Utvecklarens resa</w:t>
       </w:r>
-      <w:proofErr w:type="spellEnd"/>
-      <w:r>
+    </w:p>
+    <w:p>
+      <w:pPr>
         <w:rPr>
           <w:b/>
           <w:lang w:val="en-US"/>
         </w:rPr>
-        <w:t xml:space="preserve"> </w:t>
-      </w:r>
-      <w:proofErr w:type="spellStart"/>
+      </w:pPr>
+    </w:p>
+    <w:p>
+      <w:pPr>
+        <w:spacing w:line="240" w:lineRule="auto"/>
+      </w:pPr>
       <w:r>
-        <w:rPr>
-          <w:b/>
-          <w:lang w:val="en-US"/>
-        </w:rPr>
-        <w:t>resa</w:t>
-      </w:r>
-      <w:proofErr w:type="spellEnd"/>
-    </w:p>
-    <w:p>
-      <w:pPr>
-        <w:rPr>
-          <w:b/>
-          <w:lang w:val="en-US"/>
-        </w:rPr>
-      </w:pPr>
-    </w:p>
-    <w:p>
-      <w:pPr>
-        <w:spacing w:line="240" w:lineRule="auto"/>
-      </w:pPr>
-      <w:r>
-        <w:t xml:space="preserve">1. Applikationen ska byggas i Spring med följande </w:t>
-      </w:r>
-      <w:proofErr w:type="spellStart"/>
-      <w:r>
-        <w:t>dependencies</w:t>
-      </w:r>
-      <w:proofErr w:type="spellEnd"/>
-      <w:r>
-        <w:t xml:space="preserve">: </w:t>
+        <w:t xml:space="preserve">1. Applikationen ska byggas i Spring med följande dependencies: </w:t>
       </w:r>
     </w:p>
     <w:p>
@@ -102,15 +76,7 @@
         <w:ind w:firstLine="720"/>
       </w:pPr>
       <w:r>
-        <w:t xml:space="preserve">a. Spring </w:t>
-      </w:r>
-      <w:proofErr w:type="spellStart"/>
-      <w:r>
-        <w:t>Boot</w:t>
-      </w:r>
-      <w:proofErr w:type="spellEnd"/>
-      <w:r>
-        <w:t xml:space="preserve"> </w:t>
+        <w:t xml:space="preserve">a. Spring Boot </w:t>
       </w:r>
     </w:p>
     <w:p>
@@ -128,15 +94,7 @@
         <w:ind w:firstLine="720"/>
       </w:pPr>
       <w:r>
-        <w:t xml:space="preserve">c. Spring JPA 2. Applikationen ska bestå av en bestående </w:t>
-      </w:r>
-      <w:proofErr w:type="spellStart"/>
-      <w:r>
-        <w:t>MySQL</w:t>
-      </w:r>
-      <w:proofErr w:type="spellEnd"/>
-      <w:r>
-        <w:t xml:space="preserve"> Databas </w:t>
+        <w:t xml:space="preserve">c. Spring JPA 2. Applikationen ska bestå av en bestående MySQL Databas </w:t>
       </w:r>
     </w:p>
     <w:p>
@@ -152,31 +110,15 @@
         <w:spacing w:line="240" w:lineRule="auto"/>
       </w:pPr>
       <w:r>
-        <w:t xml:space="preserve">4. Applikationens </w:t>
+        <w:t xml:space="preserve">4. Applikationens backend ska följa Spring MVC och Spring JPA serverarkitektur </w:t>
       </w:r>
-      <w:proofErr w:type="spellStart"/>
+    </w:p>
+    <w:p>
+      <w:pPr>
+        <w:spacing w:line="240" w:lineRule="auto"/>
+      </w:pPr>
       <w:r>
-        <w:t>backend</w:t>
-      </w:r>
-      <w:proofErr w:type="spellEnd"/>
-      <w:r>
-        <w:t xml:space="preserve"> ska följa Spring MVC och Spring JPA serverarkitektur </w:t>
-      </w:r>
-    </w:p>
-    <w:p>
-      <w:pPr>
-        <w:spacing w:line="240" w:lineRule="auto"/>
-      </w:pPr>
-      <w:r>
-        <w:t xml:space="preserve">5. </w:t>
-      </w:r>
-      <w:proofErr w:type="spellStart"/>
-      <w:r>
-        <w:t>Frontend</w:t>
-      </w:r>
-      <w:proofErr w:type="spellEnd"/>
-      <w:r>
-        <w:t xml:space="preserve"> ska följa obligatoriskt mappsystem </w:t>
+        <w:t xml:space="preserve">5. Frontend ska följa obligatoriskt mappsystem </w:t>
       </w:r>
     </w:p>
     <w:p>
@@ -200,15 +142,7 @@
         <w:spacing w:line="240" w:lineRule="auto"/>
       </w:pPr>
       <w:r>
-        <w:t xml:space="preserve">8. Applikationen ska vara </w:t>
-      </w:r>
-      <w:proofErr w:type="spellStart"/>
-      <w:r>
-        <w:t>responsiv</w:t>
-      </w:r>
-      <w:proofErr w:type="spellEnd"/>
-      <w:r>
-        <w:t>: a. Web-layout b. Mobil-layout</w:t>
+        <w:t>8. Applikationen ska vara responsiv: a. Web-layout b. Mobil-layout</w:t>
       </w:r>
     </w:p>
     <w:p>
@@ -237,15 +171,7 @@
         <w:spacing w:line="240" w:lineRule="auto"/>
       </w:pPr>
       <w:r>
-        <w:t>● Lägga till en bild (</w:t>
-      </w:r>
-      <w:proofErr w:type="spellStart"/>
-      <w:r>
-        <w:t>placeholder</w:t>
-      </w:r>
-      <w:proofErr w:type="spellEnd"/>
-      <w:r>
-        <w:t xml:space="preserve">) läggs till automatiskt vid skapandet av profil </w:t>
+        <w:t xml:space="preserve">● Lägga till en bild (placeholder) läggs till automatiskt vid skapandet av profil </w:t>
       </w:r>
     </w:p>
     <w:p>
@@ -410,25 +336,7 @@
           <w:sz w:val="20"/>
           <w:szCs w:val="20"/>
         </w:rPr>
-        <w:t xml:space="preserve">Tre viktiga delar I </w:t>
-      </w:r>
-      <w:proofErr w:type="spellStart"/>
-      <w:r>
-        <w:rPr>
-          <w:b/>
-          <w:sz w:val="20"/>
-          <w:szCs w:val="20"/>
-        </w:rPr>
-        <w:t>Use</w:t>
-      </w:r>
-      <w:proofErr w:type="spellEnd"/>
-      <w:r>
-        <w:rPr>
-          <w:b/>
-          <w:sz w:val="20"/>
-          <w:szCs w:val="20"/>
-        </w:rPr>
-        <w:t xml:space="preserve"> Cases </w:t>
+        <w:t xml:space="preserve">Tre viktiga delar I Use Cases </w:t>
       </w:r>
     </w:p>
     <w:p>
@@ -508,39 +416,7 @@
           <w:sz w:val="20"/>
           <w:szCs w:val="20"/>
         </w:rPr>
-        <w:t xml:space="preserve">Varje </w:t>
-      </w:r>
-      <w:proofErr w:type="spellStart"/>
-      <w:r>
-        <w:rPr>
-          <w:sz w:val="20"/>
-          <w:szCs w:val="20"/>
-        </w:rPr>
-        <w:t>use</w:t>
-      </w:r>
-      <w:proofErr w:type="spellEnd"/>
-      <w:r>
-        <w:rPr>
-          <w:sz w:val="20"/>
-          <w:szCs w:val="20"/>
-        </w:rPr>
-        <w:t xml:space="preserve"> </w:t>
-      </w:r>
-      <w:proofErr w:type="spellStart"/>
-      <w:r>
-        <w:rPr>
-          <w:sz w:val="20"/>
-          <w:szCs w:val="20"/>
-        </w:rPr>
-        <w:t>case</w:t>
-      </w:r>
-      <w:proofErr w:type="spellEnd"/>
-      <w:r>
-        <w:rPr>
-          <w:sz w:val="20"/>
-          <w:szCs w:val="20"/>
-        </w:rPr>
-        <w:t xml:space="preserve"> definierar en startpunkt och ett mål</w:t>
+        <w:t>Varje use case definierar en startpunkt och ett mål</w:t>
       </w:r>
     </w:p>
     <w:p>
@@ -738,7 +614,6 @@
           <w:szCs w:val="40"/>
         </w:rPr>
       </w:pPr>
-      <w:proofErr w:type="spellStart"/>
       <w:r>
         <w:rPr>
           <w:b/>
@@ -746,17 +621,7 @@
           <w:sz w:val="40"/>
           <w:szCs w:val="40"/>
         </w:rPr>
-        <w:t>Use</w:t>
-      </w:r>
-      <w:proofErr w:type="spellEnd"/>
-      <w:r>
-        <w:rPr>
-          <w:b/>
-          <w:bCs/>
-          <w:sz w:val="40"/>
-          <w:szCs w:val="40"/>
-        </w:rPr>
-        <w:t xml:space="preserve"> Case</w:t>
+        <w:t>Use Case</w:t>
       </w:r>
       <w:r>
         <w:rPr>
@@ -864,14 +729,12 @@
               </w:rPr>
               <w:t xml:space="preserve">Användare: </w:t>
             </w:r>
-            <w:proofErr w:type="spellStart"/>
             <w:r>
               <w:rPr>
                 <w:b/>
               </w:rPr>
               <w:t>User</w:t>
             </w:r>
-            <w:proofErr w:type="spellEnd"/>
           </w:p>
         </w:tc>
       </w:tr>
@@ -903,23 +766,7 @@
                 <w:b/>
                 <w:bCs/>
               </w:rPr>
-              <w:t xml:space="preserve">Mappar </w:t>
-            </w:r>
-            <w:proofErr w:type="spellStart"/>
-            <w:r>
-              <w:rPr>
-                <w:b/>
-                <w:bCs/>
-              </w:rPr>
-              <w:t>kravnummer</w:t>
-            </w:r>
-            <w:proofErr w:type="spellEnd"/>
-            <w:r>
-              <w:rPr>
-                <w:b/>
-                <w:bCs/>
-              </w:rPr>
-              <w:t>:</w:t>
+              <w:t>Mappar kravnummer:</w:t>
             </w:r>
             <w:r>
               <w:rPr>
@@ -1597,16 +1444,8 @@
               <w:rPr>
                 <w:b/>
               </w:rPr>
-              <w:t xml:space="preserve">Användare: </w:t>
-            </w:r>
-            <w:proofErr w:type="spellStart"/>
-            <w:r>
-              <w:rPr>
-                <w:b/>
-              </w:rPr>
-              <w:t>User</w:t>
-            </w:r>
-            <w:proofErr w:type="spellEnd"/>
+              <w:t>Användare: User</w:t>
+            </w:r>
           </w:p>
         </w:tc>
       </w:tr>
@@ -1638,23 +1477,7 @@
                 <w:b/>
                 <w:bCs/>
               </w:rPr>
-              <w:t xml:space="preserve">Mappar </w:t>
-            </w:r>
-            <w:proofErr w:type="spellStart"/>
-            <w:r>
-              <w:rPr>
-                <w:b/>
-                <w:bCs/>
-              </w:rPr>
-              <w:t>kravnummer</w:t>
-            </w:r>
-            <w:proofErr w:type="spellEnd"/>
-            <w:r>
-              <w:rPr>
-                <w:b/>
-                <w:bCs/>
-              </w:rPr>
-              <w:t>:</w:t>
+              <w:t>Mappar kravnummer:</w:t>
             </w:r>
             <w:r>
               <w:rPr>
@@ -2306,16 +2129,8 @@
               <w:rPr>
                 <w:b/>
               </w:rPr>
-              <w:t xml:space="preserve">Användare: </w:t>
-            </w:r>
-            <w:proofErr w:type="spellStart"/>
-            <w:r>
-              <w:rPr>
-                <w:b/>
-              </w:rPr>
-              <w:t>User</w:t>
-            </w:r>
-            <w:proofErr w:type="spellEnd"/>
+              <w:t>Användare: User</w:t>
+            </w:r>
           </w:p>
         </w:tc>
       </w:tr>
@@ -2347,36 +2162,20 @@
                 <w:b/>
                 <w:bCs/>
               </w:rPr>
-              <w:t xml:space="preserve">Mappar </w:t>
-            </w:r>
-            <w:proofErr w:type="spellStart"/>
+              <w:t>Mappar kravnummer:</w:t>
+            </w:r>
             <w:r>
               <w:rPr>
                 <w:b/>
                 <w:bCs/>
               </w:rPr>
-              <w:t>kravnummer</w:t>
-            </w:r>
-            <w:proofErr w:type="spellEnd"/>
+              <w:t xml:space="preserve"> </w:t>
+            </w:r>
             <w:r>
               <w:rPr>
                 <w:b/>
                 <w:bCs/>
               </w:rPr>
-              <w:t>:</w:t>
-            </w:r>
-            <w:r>
-              <w:rPr>
-                <w:b/>
-                <w:bCs/>
-              </w:rPr>
-              <w:t xml:space="preserve"> </w:t>
-            </w:r>
-            <w:r>
-              <w:rPr>
-                <w:b/>
-                <w:bCs/>
-              </w:rPr>
               <w:t>3</w:t>
             </w:r>
           </w:p>
@@ -2734,19 +2533,7 @@
               <w:rPr>
                 <w:lang w:val="en-US"/>
               </w:rPr>
-              <w:t>3</w:t>
-            </w:r>
-            <w:r>
-              <w:rPr>
-                <w:lang w:val="en-US"/>
-              </w:rPr>
-              <w:t>d</w:t>
-            </w:r>
-            <w:r>
-              <w:rPr>
-                <w:lang w:val="en-US"/>
-              </w:rPr>
-              <w:t>.</w:t>
+              <w:t>3d.</w:t>
             </w:r>
           </w:p>
         </w:tc>
@@ -2771,13 +2558,7 @@
               <w:rPr>
                 <w:lang w:val="en-US"/>
               </w:rPr>
-              <w:t xml:space="preserve">Success: </w:t>
-            </w:r>
-            <w:r>
-              <w:rPr>
-                <w:lang w:val="en-US"/>
-              </w:rPr>
-              <w:t>Gets redirected to “Profile” page</w:t>
+              <w:t>Success: Gets redirected to “Profile” page</w:t>
             </w:r>
           </w:p>
         </w:tc>
@@ -2798,36 +2579,6 @@
                 <w:lang w:val="en-US"/>
               </w:rPr>
             </w:pPr>
-            <w:r>
-              <w:rPr>
-                <w:lang w:val="en-US"/>
-              </w:rPr>
-              <w:t>Fail: Gets an error message</w:t>
-            </w:r>
-            <w:r>
-              <w:rPr>
-                <w:lang w:val="en-US"/>
-              </w:rPr>
-              <w:t xml:space="preserve"> </w:t>
-            </w:r>
-            <w:r>
-              <w:rPr>
-                <w:lang w:val="en-US"/>
-              </w:rPr>
-              <w:t>and stays on “</w:t>
-            </w:r>
-            <w:r>
-              <w:rPr>
-                <w:lang w:val="en-US"/>
-              </w:rPr>
-              <w:t>Edit</w:t>
-            </w:r>
-            <w:r>
-              <w:rPr>
-                <w:lang w:val="en-US"/>
-              </w:rPr>
-              <w:t>” page to try again</w:t>
-            </w:r>
           </w:p>
         </w:tc>
       </w:tr>
@@ -3108,16 +2859,8 @@
               <w:rPr>
                 <w:b/>
               </w:rPr>
-              <w:t xml:space="preserve">Användare: </w:t>
-            </w:r>
-            <w:proofErr w:type="spellStart"/>
-            <w:r>
-              <w:rPr>
-                <w:b/>
-              </w:rPr>
-              <w:t>User</w:t>
-            </w:r>
-            <w:proofErr w:type="spellEnd"/>
+              <w:t>Användare: User</w:t>
+            </w:r>
           </w:p>
         </w:tc>
       </w:tr>
@@ -3149,29 +2892,13 @@
                 <w:b/>
                 <w:bCs/>
               </w:rPr>
-              <w:t xml:space="preserve">Mappar </w:t>
-            </w:r>
-            <w:proofErr w:type="spellStart"/>
+              <w:t>Mappar kravnummer:</w:t>
+            </w:r>
             <w:r>
               <w:rPr>
                 <w:b/>
                 <w:bCs/>
               </w:rPr>
-              <w:t>kravnummer</w:t>
-            </w:r>
-            <w:proofErr w:type="spellEnd"/>
-            <w:r>
-              <w:rPr>
-                <w:b/>
-                <w:bCs/>
-              </w:rPr>
-              <w:t>:</w:t>
-            </w:r>
-            <w:r>
-              <w:rPr>
-                <w:b/>
-                <w:bCs/>
-              </w:rPr>
               <w:t xml:space="preserve"> 4</w:t>
             </w:r>
           </w:p>
@@ -3454,6 +3181,12 @@
                 <w:lang w:val="en-US"/>
               </w:rPr>
             </w:pPr>
+            <w:r>
+              <w:rPr>
+                <w:lang w:val="en-US"/>
+              </w:rPr>
+              <w:t>4c.</w:t>
+            </w:r>
           </w:p>
         </w:tc>
         <w:tc>
@@ -3473,6 +3206,24 @@
                 <w:lang w:val="en-US"/>
               </w:rPr>
             </w:pPr>
+            <w:r>
+              <w:rPr>
+                <w:lang w:val="en-US"/>
+              </w:rPr>
+              <w:t>“</w:t>
+            </w:r>
+            <w:r>
+              <w:rPr>
+                <w:lang w:val="en-US"/>
+              </w:rPr>
+              <w:t>Delete</w:t>
+            </w:r>
+            <w:r>
+              <w:rPr>
+                <w:lang w:val="en-US"/>
+              </w:rPr>
+              <w:t>” cookie</w:t>
+            </w:r>
           </w:p>
         </w:tc>
         <w:tc>
@@ -3860,16 +3611,8 @@
               <w:rPr>
                 <w:b/>
               </w:rPr>
-              <w:t xml:space="preserve">Användare: </w:t>
-            </w:r>
-            <w:proofErr w:type="spellStart"/>
-            <w:r>
-              <w:rPr>
-                <w:b/>
-              </w:rPr>
-              <w:t>User</w:t>
-            </w:r>
-            <w:proofErr w:type="spellEnd"/>
+              <w:t>Användare: User</w:t>
+            </w:r>
           </w:p>
         </w:tc>
       </w:tr>
@@ -3901,23 +3644,7 @@
                 <w:b/>
                 <w:bCs/>
               </w:rPr>
-              <w:t xml:space="preserve">Mappar </w:t>
-            </w:r>
-            <w:proofErr w:type="spellStart"/>
-            <w:r>
-              <w:rPr>
-                <w:b/>
-                <w:bCs/>
-              </w:rPr>
-              <w:t>kravnummer</w:t>
-            </w:r>
-            <w:proofErr w:type="spellEnd"/>
-            <w:r>
-              <w:rPr>
-                <w:b/>
-                <w:bCs/>
-              </w:rPr>
-              <w:t>:</w:t>
+              <w:t>Mappar kravnummer:</w:t>
             </w:r>
             <w:r>
               <w:rPr>
@@ -4577,16 +4304,8 @@
               <w:rPr>
                 <w:b/>
               </w:rPr>
-              <w:t xml:space="preserve">Användare: </w:t>
-            </w:r>
-            <w:proofErr w:type="spellStart"/>
-            <w:r>
-              <w:rPr>
-                <w:b/>
-              </w:rPr>
-              <w:t>User</w:t>
-            </w:r>
-            <w:proofErr w:type="spellEnd"/>
+              <w:t>Användare: User</w:t>
+            </w:r>
           </w:p>
         </w:tc>
       </w:tr>
@@ -4618,23 +4337,7 @@
                 <w:b/>
                 <w:bCs/>
               </w:rPr>
-              <w:t xml:space="preserve">Mappar </w:t>
-            </w:r>
-            <w:proofErr w:type="spellStart"/>
-            <w:r>
-              <w:rPr>
-                <w:b/>
-                <w:bCs/>
-              </w:rPr>
-              <w:t>kravnummer</w:t>
-            </w:r>
-            <w:proofErr w:type="spellEnd"/>
-            <w:r>
-              <w:rPr>
-                <w:b/>
-                <w:bCs/>
-              </w:rPr>
-              <w:t>:</w:t>
+              <w:t>Mappar kravnummer:</w:t>
             </w:r>
             <w:r>
               <w:rPr>
@@ -5294,16 +4997,8 @@
               <w:rPr>
                 <w:b/>
               </w:rPr>
-              <w:t xml:space="preserve">Användare: </w:t>
-            </w:r>
-            <w:proofErr w:type="spellStart"/>
-            <w:r>
-              <w:rPr>
-                <w:b/>
-              </w:rPr>
-              <w:t>User</w:t>
-            </w:r>
-            <w:proofErr w:type="spellEnd"/>
+              <w:t>Användare: User</w:t>
+            </w:r>
           </w:p>
         </w:tc>
       </w:tr>
@@ -5335,23 +5030,7 @@
                 <w:b/>
                 <w:bCs/>
               </w:rPr>
-              <w:t xml:space="preserve">Mappar </w:t>
-            </w:r>
-            <w:proofErr w:type="spellStart"/>
-            <w:r>
-              <w:rPr>
-                <w:b/>
-                <w:bCs/>
-              </w:rPr>
-              <w:t>kravnummer</w:t>
-            </w:r>
-            <w:proofErr w:type="spellEnd"/>
-            <w:r>
-              <w:rPr>
-                <w:b/>
-                <w:bCs/>
-              </w:rPr>
-              <w:t>:</w:t>
+              <w:t>Mappar kravnummer:</w:t>
             </w:r>
             <w:r>
               <w:rPr>

</xml_diff>

<commit_message>
Refractor. Extend. Required. Profile.
Refractored code. Post extends Message. Message Required to Submit posts form. Profile only shows Current User.
</commit_message>
<xml_diff>
--- a/docs/Requirements and Use Cases.docx
+++ b/docs/Requirements and Use Cases.docx
@@ -46,20 +46,38 @@
           <w:lang w:val="en-US"/>
         </w:rPr>
       </w:pPr>
+      <w:proofErr w:type="spellStart"/>
       <w:r>
         <w:rPr>
           <w:b/>
           <w:lang w:val="en-US"/>
         </w:rPr>
-        <w:t>Utvecklarens resa</w:t>
+        <w:t>Utvecklarens</w:t>
       </w:r>
-    </w:p>
-    <w:p>
-      <w:pPr>
+      <w:proofErr w:type="spellEnd"/>
+      <w:r>
         <w:rPr>
           <w:b/>
           <w:lang w:val="en-US"/>
         </w:rPr>
+        <w:t xml:space="preserve"> </w:t>
+      </w:r>
+      <w:proofErr w:type="spellStart"/>
+      <w:r>
+        <w:rPr>
+          <w:b/>
+          <w:lang w:val="en-US"/>
+        </w:rPr>
+        <w:t>resa</w:t>
+      </w:r>
+      <w:proofErr w:type="spellEnd"/>
+    </w:p>
+    <w:p>
+      <w:pPr>
+        <w:rPr>
+          <w:b/>
+          <w:lang w:val="en-US"/>
+        </w:rPr>
       </w:pPr>
     </w:p>
     <w:p>
@@ -67,7 +85,15 @@
         <w:spacing w:line="240" w:lineRule="auto"/>
       </w:pPr>
       <w:r>
-        <w:t xml:space="preserve">1. Applikationen ska byggas i Spring med följande dependencies: </w:t>
+        <w:t xml:space="preserve">1. Applikationen ska byggas i Spring med följande </w:t>
+      </w:r>
+      <w:proofErr w:type="spellStart"/>
+      <w:r>
+        <w:t>dependencies</w:t>
+      </w:r>
+      <w:proofErr w:type="spellEnd"/>
+      <w:r>
+        <w:t xml:space="preserve">: </w:t>
       </w:r>
     </w:p>
     <w:p>
@@ -76,7 +102,15 @@
         <w:ind w:firstLine="720"/>
       </w:pPr>
       <w:r>
-        <w:t xml:space="preserve">a. Spring Boot </w:t>
+        <w:t xml:space="preserve">a. Spring </w:t>
+      </w:r>
+      <w:proofErr w:type="spellStart"/>
+      <w:r>
+        <w:t>Boot</w:t>
+      </w:r>
+      <w:proofErr w:type="spellEnd"/>
+      <w:r>
+        <w:t xml:space="preserve"> </w:t>
       </w:r>
     </w:p>
     <w:p>
@@ -94,7 +128,15 @@
         <w:ind w:firstLine="720"/>
       </w:pPr>
       <w:r>
-        <w:t xml:space="preserve">c. Spring JPA 2. Applikationen ska bestå av en bestående MySQL Databas </w:t>
+        <w:t xml:space="preserve">c. Spring JPA 2. Applikationen ska bestå av en bestående </w:t>
+      </w:r>
+      <w:proofErr w:type="spellStart"/>
+      <w:r>
+        <w:t>MySQL</w:t>
+      </w:r>
+      <w:proofErr w:type="spellEnd"/>
+      <w:r>
+        <w:t xml:space="preserve"> Databas </w:t>
       </w:r>
     </w:p>
     <w:p>
@@ -110,15 +152,31 @@
         <w:spacing w:line="240" w:lineRule="auto"/>
       </w:pPr>
       <w:r>
-        <w:t xml:space="preserve">4. Applikationens backend ska följa Spring MVC och Spring JPA serverarkitektur </w:t>
+        <w:t xml:space="preserve">4. Applikationens </w:t>
       </w:r>
+      <w:proofErr w:type="spellStart"/>
+      <w:r>
+        <w:t>backend</w:t>
+      </w:r>
+      <w:proofErr w:type="spellEnd"/>
+      <w:r>
+        <w:t xml:space="preserve"> ska följa Spring MVC och Spring JPA serverarkitektur </w:t>
+      </w:r>
     </w:p>
     <w:p>
       <w:pPr>
         <w:spacing w:line="240" w:lineRule="auto"/>
       </w:pPr>
       <w:r>
-        <w:t xml:space="preserve">5. Frontend ska följa obligatoriskt mappsystem </w:t>
+        <w:t xml:space="preserve">5. </w:t>
+      </w:r>
+      <w:proofErr w:type="spellStart"/>
+      <w:r>
+        <w:t>Frontend</w:t>
+      </w:r>
+      <w:proofErr w:type="spellEnd"/>
+      <w:r>
+        <w:t xml:space="preserve"> ska följa obligatoriskt mappsystem </w:t>
       </w:r>
     </w:p>
     <w:p>
@@ -142,7 +200,15 @@
         <w:spacing w:line="240" w:lineRule="auto"/>
       </w:pPr>
       <w:r>
-        <w:t>8. Applikationen ska vara responsiv: a. Web-layout b. Mobil-layout</w:t>
+        <w:t xml:space="preserve">8. Applikationen ska vara </w:t>
+      </w:r>
+      <w:proofErr w:type="spellStart"/>
+      <w:r>
+        <w:t>responsiv</w:t>
+      </w:r>
+      <w:proofErr w:type="spellEnd"/>
+      <w:r>
+        <w:t>: a. Web-layout b. Mobil-layout</w:t>
       </w:r>
     </w:p>
     <w:p>
@@ -171,7 +237,15 @@
         <w:spacing w:line="240" w:lineRule="auto"/>
       </w:pPr>
       <w:r>
-        <w:t xml:space="preserve">● Lägga till en bild (placeholder) läggs till automatiskt vid skapandet av profil </w:t>
+        <w:t>● Lägga till en bild (</w:t>
+      </w:r>
+      <w:proofErr w:type="spellStart"/>
+      <w:r>
+        <w:t>placeholder</w:t>
+      </w:r>
+      <w:proofErr w:type="spellEnd"/>
+      <w:r>
+        <w:t xml:space="preserve">) läggs till automatiskt vid skapandet av profil </w:t>
       </w:r>
     </w:p>
     <w:p>
@@ -336,7 +410,25 @@
           <w:sz w:val="20"/>
           <w:szCs w:val="20"/>
         </w:rPr>
-        <w:t xml:space="preserve">Tre viktiga delar I Use Cases </w:t>
+        <w:t xml:space="preserve">Tre viktiga delar I </w:t>
+      </w:r>
+      <w:proofErr w:type="spellStart"/>
+      <w:r>
+        <w:rPr>
+          <w:b/>
+          <w:sz w:val="20"/>
+          <w:szCs w:val="20"/>
+        </w:rPr>
+        <w:t>Use</w:t>
+      </w:r>
+      <w:proofErr w:type="spellEnd"/>
+      <w:r>
+        <w:rPr>
+          <w:b/>
+          <w:sz w:val="20"/>
+          <w:szCs w:val="20"/>
+        </w:rPr>
+        <w:t xml:space="preserve"> Cases </w:t>
       </w:r>
     </w:p>
     <w:p>
@@ -416,7 +508,39 @@
           <w:sz w:val="20"/>
           <w:szCs w:val="20"/>
         </w:rPr>
-        <w:t>Varje use case definierar en startpunkt och ett mål</w:t>
+        <w:t xml:space="preserve">Varje </w:t>
+      </w:r>
+      <w:proofErr w:type="spellStart"/>
+      <w:r>
+        <w:rPr>
+          <w:sz w:val="20"/>
+          <w:szCs w:val="20"/>
+        </w:rPr>
+        <w:t>use</w:t>
+      </w:r>
+      <w:proofErr w:type="spellEnd"/>
+      <w:r>
+        <w:rPr>
+          <w:sz w:val="20"/>
+          <w:szCs w:val="20"/>
+        </w:rPr>
+        <w:t xml:space="preserve"> </w:t>
+      </w:r>
+      <w:proofErr w:type="spellStart"/>
+      <w:r>
+        <w:rPr>
+          <w:sz w:val="20"/>
+          <w:szCs w:val="20"/>
+        </w:rPr>
+        <w:t>case</w:t>
+      </w:r>
+      <w:proofErr w:type="spellEnd"/>
+      <w:r>
+        <w:rPr>
+          <w:sz w:val="20"/>
+          <w:szCs w:val="20"/>
+        </w:rPr>
+        <w:t xml:space="preserve"> definierar en startpunkt och ett mål</w:t>
       </w:r>
     </w:p>
     <w:p>
@@ -614,6 +738,7 @@
           <w:szCs w:val="40"/>
         </w:rPr>
       </w:pPr>
+      <w:proofErr w:type="spellStart"/>
       <w:r>
         <w:rPr>
           <w:b/>
@@ -621,7 +746,17 @@
           <w:sz w:val="40"/>
           <w:szCs w:val="40"/>
         </w:rPr>
-        <w:t>Use Case</w:t>
+        <w:t>Use</w:t>
+      </w:r>
+      <w:proofErr w:type="spellEnd"/>
+      <w:r>
+        <w:rPr>
+          <w:b/>
+          <w:bCs/>
+          <w:sz w:val="40"/>
+          <w:szCs w:val="40"/>
+        </w:rPr>
+        <w:t xml:space="preserve"> Case</w:t>
       </w:r>
       <w:r>
         <w:rPr>
@@ -729,12 +864,14 @@
               </w:rPr>
               <w:t xml:space="preserve">Användare: </w:t>
             </w:r>
+            <w:proofErr w:type="spellStart"/>
             <w:r>
               <w:rPr>
                 <w:b/>
               </w:rPr>
               <w:t>User</w:t>
             </w:r>
+            <w:proofErr w:type="spellEnd"/>
           </w:p>
         </w:tc>
       </w:tr>
@@ -766,7 +903,23 @@
                 <w:b/>
                 <w:bCs/>
               </w:rPr>
-              <w:t>Mappar kravnummer:</w:t>
+              <w:t xml:space="preserve">Mappar </w:t>
+            </w:r>
+            <w:proofErr w:type="spellStart"/>
+            <w:r>
+              <w:rPr>
+                <w:b/>
+                <w:bCs/>
+              </w:rPr>
+              <w:t>kravnummer</w:t>
+            </w:r>
+            <w:proofErr w:type="spellEnd"/>
+            <w:r>
+              <w:rPr>
+                <w:b/>
+                <w:bCs/>
+              </w:rPr>
+              <w:t>:</w:t>
             </w:r>
             <w:r>
               <w:rPr>
@@ -1444,8 +1597,16 @@
               <w:rPr>
                 <w:b/>
               </w:rPr>
-              <w:t>Användare: User</w:t>
-            </w:r>
+              <w:t xml:space="preserve">Användare: </w:t>
+            </w:r>
+            <w:proofErr w:type="spellStart"/>
+            <w:r>
+              <w:rPr>
+                <w:b/>
+              </w:rPr>
+              <w:t>User</w:t>
+            </w:r>
+            <w:proofErr w:type="spellEnd"/>
           </w:p>
         </w:tc>
       </w:tr>
@@ -1477,7 +1638,23 @@
                 <w:b/>
                 <w:bCs/>
               </w:rPr>
-              <w:t>Mappar kravnummer:</w:t>
+              <w:t xml:space="preserve">Mappar </w:t>
+            </w:r>
+            <w:proofErr w:type="spellStart"/>
+            <w:r>
+              <w:rPr>
+                <w:b/>
+                <w:bCs/>
+              </w:rPr>
+              <w:t>kravnummer</w:t>
+            </w:r>
+            <w:proofErr w:type="spellEnd"/>
+            <w:r>
+              <w:rPr>
+                <w:b/>
+                <w:bCs/>
+              </w:rPr>
+              <w:t>:</w:t>
             </w:r>
             <w:r>
               <w:rPr>
@@ -2129,8 +2306,16 @@
               <w:rPr>
                 <w:b/>
               </w:rPr>
-              <w:t>Användare: User</w:t>
-            </w:r>
+              <w:t xml:space="preserve">Användare: </w:t>
+            </w:r>
+            <w:proofErr w:type="spellStart"/>
+            <w:r>
+              <w:rPr>
+                <w:b/>
+              </w:rPr>
+              <w:t>User</w:t>
+            </w:r>
+            <w:proofErr w:type="spellEnd"/>
           </w:p>
         </w:tc>
       </w:tr>
@@ -2162,7 +2347,23 @@
                 <w:b/>
                 <w:bCs/>
               </w:rPr>
-              <w:t>Mappar kravnummer:</w:t>
+              <w:t xml:space="preserve">Mappar </w:t>
+            </w:r>
+            <w:proofErr w:type="spellStart"/>
+            <w:r>
+              <w:rPr>
+                <w:b/>
+                <w:bCs/>
+              </w:rPr>
+              <w:t>kravnummer</w:t>
+            </w:r>
+            <w:proofErr w:type="spellEnd"/>
+            <w:r>
+              <w:rPr>
+                <w:b/>
+                <w:bCs/>
+              </w:rPr>
+              <w:t>:</w:t>
             </w:r>
             <w:r>
               <w:rPr>
@@ -2859,8 +3060,16 @@
               <w:rPr>
                 <w:b/>
               </w:rPr>
-              <w:t>Användare: User</w:t>
-            </w:r>
+              <w:t xml:space="preserve">Användare: </w:t>
+            </w:r>
+            <w:proofErr w:type="spellStart"/>
+            <w:r>
+              <w:rPr>
+                <w:b/>
+              </w:rPr>
+              <w:t>User</w:t>
+            </w:r>
+            <w:proofErr w:type="spellEnd"/>
           </w:p>
         </w:tc>
       </w:tr>
@@ -2892,7 +3101,23 @@
                 <w:b/>
                 <w:bCs/>
               </w:rPr>
-              <w:t>Mappar kravnummer:</w:t>
+              <w:t xml:space="preserve">Mappar </w:t>
+            </w:r>
+            <w:proofErr w:type="spellStart"/>
+            <w:r>
+              <w:rPr>
+                <w:b/>
+                <w:bCs/>
+              </w:rPr>
+              <w:t>kravnummer</w:t>
+            </w:r>
+            <w:proofErr w:type="spellEnd"/>
+            <w:r>
+              <w:rPr>
+                <w:b/>
+                <w:bCs/>
+              </w:rPr>
+              <w:t>:</w:t>
             </w:r>
             <w:r>
               <w:rPr>
@@ -3611,8 +3836,16 @@
               <w:rPr>
                 <w:b/>
               </w:rPr>
-              <w:t>Användare: User</w:t>
-            </w:r>
+              <w:t xml:space="preserve">Användare: </w:t>
+            </w:r>
+            <w:proofErr w:type="spellStart"/>
+            <w:r>
+              <w:rPr>
+                <w:b/>
+              </w:rPr>
+              <w:t>User</w:t>
+            </w:r>
+            <w:proofErr w:type="spellEnd"/>
           </w:p>
         </w:tc>
       </w:tr>
@@ -3644,13 +3877,29 @@
                 <w:b/>
                 <w:bCs/>
               </w:rPr>
-              <w:t>Mappar kravnummer:</w:t>
-            </w:r>
+              <w:t xml:space="preserve">Mappar </w:t>
+            </w:r>
+            <w:proofErr w:type="spellStart"/>
             <w:r>
               <w:rPr>
                 <w:b/>
                 <w:bCs/>
               </w:rPr>
+              <w:t>kravnummer</w:t>
+            </w:r>
+            <w:proofErr w:type="spellEnd"/>
+            <w:r>
+              <w:rPr>
+                <w:b/>
+                <w:bCs/>
+              </w:rPr>
+              <w:t>:</w:t>
+            </w:r>
+            <w:r>
+              <w:rPr>
+                <w:b/>
+                <w:bCs/>
+              </w:rPr>
               <w:t xml:space="preserve"> 5</w:t>
             </w:r>
           </w:p>
@@ -3772,7 +4021,31 @@
               <w:rPr>
                 <w:lang w:val="en-US"/>
               </w:rPr>
-              <w:t>Go to profile page</w:t>
+              <w:t>Go</w:t>
+            </w:r>
+            <w:r>
+              <w:rPr>
+                <w:lang w:val="en-US"/>
+              </w:rPr>
+              <w:t>es</w:t>
+            </w:r>
+            <w:r>
+              <w:rPr>
+                <w:lang w:val="en-US"/>
+              </w:rPr>
+              <w:t xml:space="preserve"> to </w:t>
+            </w:r>
+            <w:r>
+              <w:rPr>
+                <w:lang w:val="en-US"/>
+              </w:rPr>
+              <w:t>“Profile” page or “Posts” page</w:t>
+            </w:r>
+            <w:r>
+              <w:rPr>
+                <w:lang w:val="en-US"/>
+              </w:rPr>
+              <w:t xml:space="preserve"> that includes “Posts” form</w:t>
             </w:r>
           </w:p>
         </w:tc>
@@ -3824,7 +4097,13 @@
               <w:rPr>
                 <w:lang w:val="en-US"/>
               </w:rPr>
-              <w:t>b.</w:t>
+              <w:t>b</w:t>
+            </w:r>
+            <w:r>
+              <w:rPr>
+                <w:lang w:val="en-US"/>
+              </w:rPr>
+              <w:t>.</w:t>
             </w:r>
           </w:p>
         </w:tc>
@@ -3849,7 +4128,19 @@
               <w:rPr>
                 <w:lang w:val="en-US"/>
               </w:rPr>
-              <w:t>Click “Create Post”</w:t>
+              <w:t>Fill</w:t>
+            </w:r>
+            <w:r>
+              <w:rPr>
+                <w:lang w:val="en-US"/>
+              </w:rPr>
+              <w:t>s</w:t>
+            </w:r>
+            <w:r>
+              <w:rPr>
+                <w:lang w:val="en-US"/>
+              </w:rPr>
+              <w:t xml:space="preserve"> in desired “Title” (Not Required)</w:t>
             </w:r>
           </w:p>
         </w:tc>
@@ -3901,7 +4192,13 @@
               <w:rPr>
                 <w:lang w:val="en-US"/>
               </w:rPr>
-              <w:t>c.</w:t>
+              <w:t>c</w:t>
+            </w:r>
+            <w:r>
+              <w:rPr>
+                <w:lang w:val="en-US"/>
+              </w:rPr>
+              <w:t>.</w:t>
             </w:r>
           </w:p>
         </w:tc>
@@ -3926,7 +4223,19 @@
               <w:rPr>
                 <w:lang w:val="en-US"/>
               </w:rPr>
-              <w:t>Fill in desired “Title”</w:t>
+              <w:t>Fill</w:t>
+            </w:r>
+            <w:r>
+              <w:rPr>
+                <w:lang w:val="en-US"/>
+              </w:rPr>
+              <w:t>s</w:t>
+            </w:r>
+            <w:r>
+              <w:rPr>
+                <w:lang w:val="en-US"/>
+              </w:rPr>
+              <w:t xml:space="preserve"> in “Message” (Required)</w:t>
             </w:r>
           </w:p>
         </w:tc>
@@ -3947,6 +4256,12 @@
                 <w:lang w:val="en-US"/>
               </w:rPr>
             </w:pPr>
+            <w:r>
+              <w:rPr>
+                <w:lang w:val="en-US"/>
+              </w:rPr>
+              <w:t>Gets Error message: “Please fill out this field” and stays on page to try again.</w:t>
+            </w:r>
           </w:p>
         </w:tc>
       </w:tr>
@@ -3978,7 +4293,13 @@
               <w:rPr>
                 <w:lang w:val="en-US"/>
               </w:rPr>
-              <w:t>d.</w:t>
+              <w:t>d</w:t>
+            </w:r>
+            <w:r>
+              <w:rPr>
+                <w:lang w:val="en-US"/>
+              </w:rPr>
+              <w:t>.</w:t>
             </w:r>
           </w:p>
         </w:tc>
@@ -4003,7 +4324,31 @@
               <w:rPr>
                 <w:lang w:val="en-US"/>
               </w:rPr>
-              <w:t>Fill in “Post Message”</w:t>
+              <w:t>Click</w:t>
+            </w:r>
+            <w:r>
+              <w:rPr>
+                <w:lang w:val="en-US"/>
+              </w:rPr>
+              <w:t>s</w:t>
+            </w:r>
+            <w:r>
+              <w:rPr>
+                <w:lang w:val="en-US"/>
+              </w:rPr>
+              <w:t xml:space="preserve"> “</w:t>
+            </w:r>
+            <w:r>
+              <w:rPr>
+                <w:lang w:val="en-US"/>
+              </w:rPr>
+              <w:t>Submit</w:t>
+            </w:r>
+            <w:r>
+              <w:rPr>
+                <w:lang w:val="en-US"/>
+              </w:rPr>
+              <w:t xml:space="preserve"> Post”</w:t>
             </w:r>
           </w:p>
         </w:tc>
@@ -4304,8 +4649,16 @@
               <w:rPr>
                 <w:b/>
               </w:rPr>
-              <w:t>Användare: User</w:t>
-            </w:r>
+              <w:t xml:space="preserve">Användare: </w:t>
+            </w:r>
+            <w:proofErr w:type="spellStart"/>
+            <w:r>
+              <w:rPr>
+                <w:b/>
+              </w:rPr>
+              <w:t>User</w:t>
+            </w:r>
+            <w:proofErr w:type="spellEnd"/>
           </w:p>
         </w:tc>
       </w:tr>
@@ -4337,13 +4690,29 @@
                 <w:b/>
                 <w:bCs/>
               </w:rPr>
-              <w:t>Mappar kravnummer:</w:t>
-            </w:r>
+              <w:t xml:space="preserve">Mappar </w:t>
+            </w:r>
+            <w:proofErr w:type="spellStart"/>
             <w:r>
               <w:rPr>
                 <w:b/>
                 <w:bCs/>
               </w:rPr>
+              <w:t>kravnummer</w:t>
+            </w:r>
+            <w:proofErr w:type="spellEnd"/>
+            <w:r>
+              <w:rPr>
+                <w:b/>
+                <w:bCs/>
+              </w:rPr>
+              <w:t>:</w:t>
+            </w:r>
+            <w:r>
+              <w:rPr>
+                <w:b/>
+                <w:bCs/>
+              </w:rPr>
               <w:t xml:space="preserve"> 6</w:t>
             </w:r>
           </w:p>
@@ -4465,7 +4834,37 @@
               <w:rPr>
                 <w:lang w:val="en-US"/>
               </w:rPr>
-              <w:t>Go to profile page</w:t>
+              <w:t>Go</w:t>
+            </w:r>
+            <w:r>
+              <w:rPr>
+                <w:lang w:val="en-US"/>
+              </w:rPr>
+              <w:t>es</w:t>
+            </w:r>
+            <w:r>
+              <w:rPr>
+                <w:lang w:val="en-US"/>
+              </w:rPr>
+              <w:t xml:space="preserve"> to </w:t>
+            </w:r>
+            <w:r>
+              <w:rPr>
+                <w:lang w:val="en-US"/>
+              </w:rPr>
+              <w:t>“Profile”</w:t>
+            </w:r>
+            <w:r>
+              <w:rPr>
+                <w:lang w:val="en-US"/>
+              </w:rPr>
+              <w:t xml:space="preserve"> page</w:t>
+            </w:r>
+            <w:r>
+              <w:rPr>
+                <w:lang w:val="en-US"/>
+              </w:rPr>
+              <w:t xml:space="preserve"> to view own posts</w:t>
             </w:r>
           </w:p>
         </w:tc>
@@ -4542,7 +4941,25 @@
               <w:rPr>
                 <w:lang w:val="en-US"/>
               </w:rPr>
-              <w:t>Scroll down to “Posts”</w:t>
+              <w:t xml:space="preserve">Goes to </w:t>
+            </w:r>
+            <w:r>
+              <w:rPr>
+                <w:lang w:val="en-US"/>
+              </w:rPr>
+              <w:t>“Posts”</w:t>
+            </w:r>
+            <w:r>
+              <w:rPr>
+                <w:lang w:val="en-US"/>
+              </w:rPr>
+              <w:t xml:space="preserve"> page </w:t>
+            </w:r>
+            <w:r>
+              <w:rPr>
+                <w:lang w:val="en-US"/>
+              </w:rPr>
+              <w:t>to view all posts</w:t>
             </w:r>
           </w:p>
         </w:tc>
@@ -4997,8 +5414,16 @@
               <w:rPr>
                 <w:b/>
               </w:rPr>
-              <w:t>Användare: User</w:t>
-            </w:r>
+              <w:t xml:space="preserve">Användare: </w:t>
+            </w:r>
+            <w:proofErr w:type="spellStart"/>
+            <w:r>
+              <w:rPr>
+                <w:b/>
+              </w:rPr>
+              <w:t>User</w:t>
+            </w:r>
+            <w:proofErr w:type="spellEnd"/>
           </w:p>
         </w:tc>
       </w:tr>
@@ -5030,13 +5455,29 @@
                 <w:b/>
                 <w:bCs/>
               </w:rPr>
-              <w:t>Mappar kravnummer:</w:t>
-            </w:r>
+              <w:t xml:space="preserve">Mappar </w:t>
+            </w:r>
+            <w:proofErr w:type="spellStart"/>
             <w:r>
               <w:rPr>
                 <w:b/>
                 <w:bCs/>
               </w:rPr>
+              <w:t>kravnummer</w:t>
+            </w:r>
+            <w:proofErr w:type="spellEnd"/>
+            <w:r>
+              <w:rPr>
+                <w:b/>
+                <w:bCs/>
+              </w:rPr>
+              <w:t>:</w:t>
+            </w:r>
+            <w:r>
+              <w:rPr>
+                <w:b/>
+                <w:bCs/>
+              </w:rPr>
               <w:t xml:space="preserve"> 7</w:t>
             </w:r>
           </w:p>
@@ -5130,7 +5571,13 @@
           </w:tcPr>
           <w:p>
             <w:r>
-              <w:t>7.</w:t>
+              <w:t>7</w:t>
+            </w:r>
+            <w:r>
+              <w:t>a</w:t>
+            </w:r>
+            <w:r>
+              <w:t>.</w:t>
             </w:r>
           </w:p>
         </w:tc>
@@ -5155,7 +5602,19 @@
               <w:rPr>
                 <w:lang w:val="en-US"/>
               </w:rPr>
-              <w:t>Click “Delete Post” on the Post that is to be deleted</w:t>
+              <w:t>Click</w:t>
+            </w:r>
+            <w:r>
+              <w:rPr>
+                <w:lang w:val="en-US"/>
+              </w:rPr>
+              <w:t>s</w:t>
+            </w:r>
+            <w:r>
+              <w:rPr>
+                <w:lang w:val="en-US"/>
+              </w:rPr>
+              <w:t xml:space="preserve"> “Delete Post” on the Post that is to be deleted</w:t>
             </w:r>
           </w:p>
         </w:tc>
@@ -5197,6 +5656,12 @@
                 <w:lang w:val="en-US"/>
               </w:rPr>
             </w:pPr>
+            <w:r>
+              <w:rPr>
+                <w:lang w:val="en-US"/>
+              </w:rPr>
+              <w:t>7b.</w:t>
+            </w:r>
           </w:p>
         </w:tc>
         <w:tc>
@@ -5216,6 +5681,12 @@
                 <w:lang w:val="en-US"/>
               </w:rPr>
             </w:pPr>
+            <w:r>
+              <w:rPr>
+                <w:lang w:val="en-US"/>
+              </w:rPr>
+              <w:t>Clicks “Delete All My Posts” to remove all own posts</w:t>
+            </w:r>
           </w:p>
         </w:tc>
         <w:tc>
@@ -6800,21 +7271,6 @@
 </file>
 
 <file path=customXml/item1.xml><?xml version="1.0" encoding="utf-8"?>
-<p:properties xmlns:p="http://schemas.microsoft.com/office/2006/metadata/properties" xmlns:xsi="http://www.w3.org/2001/XMLSchema-instance" xmlns:pc="http://schemas.microsoft.com/office/infopath/2007/PartnerControls">
-  <documentManagement/>
-</p:properties>
-</file>
-
-<file path=customXml/item2.xml><?xml version="1.0" encoding="utf-8"?>
-<?mso-contentType ?>
-<FormTemplates xmlns="http://schemas.microsoft.com/sharepoint/v3/contenttype/forms">
-  <Display>DocumentLibraryForm</Display>
-  <Edit>DocumentLibraryForm</Edit>
-  <New>DocumentLibraryForm</New>
-</FormTemplates>
-</file>
-
-<file path=customXml/item3.xml><?xml version="1.0" encoding="utf-8"?>
 <ct:contentTypeSchema xmlns:ct="http://schemas.microsoft.com/office/2006/metadata/contentType" xmlns:ma="http://schemas.microsoft.com/office/2006/metadata/properties/metaAttributes" ct:_="" ma:_="" ma:contentTypeName="dokument" ma:contentTypeID="0x01010059DC72CEAFA89E49B284D8BB0692A184" ma:contentTypeVersion="12" ma:contentTypeDescription="Skapa ett nytt dokument." ma:contentTypeScope="" ma:versionID="5b5b9b1bcbf51b17df38e935d1fbc528">
   <xsd:schema xmlns:xsd="http://www.w3.org/2001/XMLSchema" xmlns:xs="http://www.w3.org/2001/XMLSchema" xmlns:p="http://schemas.microsoft.com/office/2006/metadata/properties" xmlns:ns2="0e8f5f8d-f97d-47f9-8f0b-4d216690d203" xmlns:ns3="9828d7bd-4131-434e-a3c3-61a0cb739604" targetNamespace="http://schemas.microsoft.com/office/2006/metadata/properties" ma:root="true" ma:fieldsID="b5163c180ddd861f65e5b9e4f14676a4" ns2:_="" ns3:_="">
     <xsd:import namespace="0e8f5f8d-f97d-47f9-8f0b-4d216690d203"/>
@@ -7031,24 +7487,22 @@
 </ct:contentTypeSchema>
 </file>
 
-<file path=customXml/itemProps1.xml><?xml version="1.0" encoding="utf-8"?>
-<ds:datastoreItem xmlns:ds="http://schemas.openxmlformats.org/officeDocument/2006/customXml" ds:itemID="{A951F937-1F2C-4C75-960A-01ECAAE40E94}">
-  <ds:schemaRefs>
-    <ds:schemaRef ds:uri="http://schemas.microsoft.com/office/2006/metadata/properties"/>
-    <ds:schemaRef ds:uri="http://schemas.microsoft.com/office/infopath/2007/PartnerControls"/>
-  </ds:schemaRefs>
-</ds:datastoreItem>
+<file path=customXml/item2.xml><?xml version="1.0" encoding="utf-8"?>
+<?mso-contentType ?>
+<FormTemplates xmlns="http://schemas.microsoft.com/sharepoint/v3/contenttype/forms">
+  <Display>DocumentLibraryForm</Display>
+  <Edit>DocumentLibraryForm</Edit>
+  <New>DocumentLibraryForm</New>
+</FormTemplates>
 </file>
 
-<file path=customXml/itemProps2.xml><?xml version="1.0" encoding="utf-8"?>
-<ds:datastoreItem xmlns:ds="http://schemas.openxmlformats.org/officeDocument/2006/customXml" ds:itemID="{D1C4C053-27D5-4627-97DD-58A5F02DD5F2}">
-  <ds:schemaRefs>
-    <ds:schemaRef ds:uri="http://schemas.microsoft.com/sharepoint/v3/contenttype/forms"/>
-  </ds:schemaRefs>
-</ds:datastoreItem>
+<file path=customXml/item3.xml><?xml version="1.0" encoding="utf-8"?>
+<p:properties xmlns:p="http://schemas.microsoft.com/office/2006/metadata/properties" xmlns:xsi="http://www.w3.org/2001/XMLSchema-instance" xmlns:pc="http://schemas.microsoft.com/office/infopath/2007/PartnerControls">
+  <documentManagement/>
+</p:properties>
 </file>
 
-<file path=customXml/itemProps3.xml><?xml version="1.0" encoding="utf-8"?>
+<file path=customXml/itemProps1.xml><?xml version="1.0" encoding="utf-8"?>
 <ds:datastoreItem xmlns:ds="http://schemas.openxmlformats.org/officeDocument/2006/customXml" ds:itemID="{16D23BA1-44FC-4D79-84D2-362C9FCE7586}">
   <ds:schemaRefs>
     <ds:schemaRef ds:uri="http://schemas.microsoft.com/office/2006/metadata/contentType"/>
@@ -7065,4 +7519,21 @@
     <ds:schemaRef ds:uri="http://schemas.microsoft.com/internal/obd"/>
   </ds:schemaRefs>
 </ds:datastoreItem>
+</file>
+
+<file path=customXml/itemProps2.xml><?xml version="1.0" encoding="utf-8"?>
+<ds:datastoreItem xmlns:ds="http://schemas.openxmlformats.org/officeDocument/2006/customXml" ds:itemID="{D1C4C053-27D5-4627-97DD-58A5F02DD5F2}">
+  <ds:schemaRefs>
+    <ds:schemaRef ds:uri="http://schemas.microsoft.com/sharepoint/v3/contenttype/forms"/>
+  </ds:schemaRefs>
+</ds:datastoreItem>
+</file>
+
+<file path=customXml/itemProps3.xml><?xml version="1.0" encoding="utf-8"?>
+<ds:datastoreItem xmlns:ds="http://schemas.openxmlformats.org/officeDocument/2006/customXml" ds:itemID="{A951F937-1F2C-4C75-960A-01ECAAE40E94}">
+  <ds:schemaRefs>
+    <ds:schemaRef ds:uri="http://schemas.microsoft.com/office/2006/metadata/properties"/>
+    <ds:schemaRef ds:uri="http://schemas.microsoft.com/office/infopath/2007/PartnerControls"/>
+  </ds:schemaRefs>
+</ds:datastoreItem>
 </file>
</xml_diff>